<commit_message>
No change - Starting working on Task2 -Preliminary report
</commit_message>
<xml_diff>
--- a/PV System Effiency Monitor Resources/Prelimary Report.docx
+++ b/PV System Effiency Monitor Resources/Prelimary Report.docx
@@ -28,7 +28,7 @@
                     <pic:cNvPicPr/>
                   </pic:nvPicPr>
                   <pic:blipFill>
-                    <a:blip r:embed="rId5"/>
+                    <a:blip r:embed="rId7"/>
                     <a:stretch>
                       <a:fillRect/>
                     </a:stretch>
@@ -63,14 +63,12 @@
       <w:pPr>
         <w:pStyle w:val="Title"/>
       </w:pPr>
-      <w:proofErr w:type="gramStart"/>
-      <w:r>
-        <w:t xml:space="preserve">Preliminary </w:t>
+      <w:r>
+        <w:t>Preliminary</w:t>
       </w:r>
       <w:r>
         <w:t xml:space="preserve"> Report</w:t>
       </w:r>
-      <w:proofErr w:type="gramEnd"/>
     </w:p>
     <w:p/>
     <w:p>
@@ -168,7 +166,7 @@
     <w:p>
       <w:pPr>
         <w:sectPr>
-          <w:footerReference w:type="default" r:id="rId6"/>
+          <w:footerReference w:type="default" r:id="rId8"/>
           <w:pgSz w:w="11907" w:h="16839" w:code="9"/>
           <w:pgMar w:top="1134" w:right="1134" w:bottom="1134" w:left="1134" w:header="720" w:footer="720" w:gutter="0"/>
           <w:cols w:space="720"/>
@@ -1650,6 +1648,9 @@
         <w:ind w:firstLine="0"/>
       </w:pPr>
       <w:r>
+        <w:rPr>
+          <w:noProof/>
+        </w:rPr>
         <w:drawing>
           <wp:inline distT="0" distB="0" distL="0" distR="0" wp14:anchorId="272C7D7D" wp14:editId="34657C6B">
             <wp:extent cx="2753109" cy="1971950"/>
@@ -1666,7 +1667,7 @@
                     <pic:cNvPicPr/>
                   </pic:nvPicPr>
                   <pic:blipFill>
-                    <a:blip r:embed="rId7"/>
+                    <a:blip r:embed="rId9"/>
                     <a:stretch>
                       <a:fillRect/>
                     </a:stretch>
@@ -1690,6 +1691,9 @@
         <w:t xml:space="preserve">                           </w:t>
       </w:r>
       <w:r>
+        <w:rPr>
+          <w:noProof/>
+        </w:rPr>
         <w:drawing>
           <wp:inline distT="0" distB="0" distL="0" distR="0" wp14:anchorId="3EA0ADE3" wp14:editId="129A4DE8">
             <wp:extent cx="1552574" cy="1722109"/>
@@ -1706,7 +1710,7 @@
                     <pic:cNvPicPr/>
                   </pic:nvPicPr>
                   <pic:blipFill>
-                    <a:blip r:embed="rId8"/>
+                    <a:blip r:embed="rId10"/>
                     <a:stretch>
                       <a:fillRect/>
                     </a:stretch>
@@ -1779,51 +1783,349 @@
       <w:r>
         <w:t>The LMT01 takes as input 5V source</w:t>
       </w:r>
-    </w:p>
-    <w:p>
-      <w:pPr>
-        <w:ind w:firstLine="0"/>
-      </w:pPr>
-    </w:p>
-    <w:p>
-      <w:pPr>
-        <w:ind w:firstLine="0"/>
-      </w:pPr>
-      <w:r>
-        <w:t>//input voltage</w:t>
-      </w:r>
-    </w:p>
-    <w:p>
-      <w:pPr>
-        <w:ind w:firstLine="0"/>
-      </w:pPr>
-      <w:r>
-        <w:t>// PIN connection</w:t>
-      </w:r>
-    </w:p>
-    <w:p/>
-    <w:p>
-      <w:pPr>
-        <w:rPr>
-          <w:b/>
-          <w:bCs/>
-        </w:rPr>
-      </w:pPr>
-    </w:p>
-    <w:p>
-      <w:pPr>
-        <w:rPr>
-          <w:b/>
-          <w:bCs/>
-        </w:rPr>
-      </w:pPr>
-    </w:p>
-    <w:p>
-      <w:pPr>
-        <w:rPr>
-          <w:b/>
-          <w:bCs/>
-        </w:rPr>
+      <w:r>
+        <w:t xml:space="preserve">, with the minimum voltage across the sensor to be 5V.  To be able to detect the output voltage from the pulses, we calculate an appropriate resistance value. This is determined by the equation: </w:t>
+      </w:r>
+    </w:p>
+    <w:p>
+      <w:pPr>
+        <w:ind w:firstLine="0"/>
+      </w:pPr>
+      <m:oMathPara>
+        <m:oMath>
+          <m:r>
+            <w:rPr>
+              <w:rFonts w:ascii="Cambria Math" w:hAnsi="Cambria Math"/>
+            </w:rPr>
+            <m:t>V= IR</m:t>
+          </m:r>
+        </m:oMath>
+      </m:oMathPara>
+    </w:p>
+    <w:p>
+      <w:pPr>
+        <w:ind w:firstLine="0"/>
+      </w:pPr>
+      <w:r>
+        <w:t>The micro-controller detects as input a low signal that is less than 0.3VDD and an input high voltage (V</w:t>
+      </w:r>
+      <w:r>
+        <w:rPr>
+          <w:vertAlign w:val="subscript"/>
+        </w:rPr>
+        <w:t>IH</w:t>
+      </w:r>
+      <w:r>
+        <w:t>) that is a minimum of 0.7VDD (</w:t>
+      </w:r>
+      <w:r>
+        <w:rPr>
+          <w:i/>
+          <w:iCs/>
+        </w:rPr>
+        <w:t xml:space="preserve">stm32f411re.pdf </w:t>
+      </w:r>
+      <w:proofErr w:type="spellStart"/>
+      <w:r>
+        <w:rPr>
+          <w:i/>
+          <w:iCs/>
+        </w:rPr>
+        <w:t>pg</w:t>
+      </w:r>
+      <w:proofErr w:type="spellEnd"/>
+      <w:r>
+        <w:rPr>
+          <w:i/>
+          <w:iCs/>
+        </w:rPr>
+        <w:t xml:space="preserve"> 98</w:t>
+      </w:r>
+      <w:r>
+        <w:t>).</w:t>
+      </w:r>
+      <w:r>
+        <w:t xml:space="preserve"> VDD falls in the range of [1.7V, 3.6V] (</w:t>
+      </w:r>
+      <w:r>
+        <w:rPr>
+          <w:i/>
+          <w:iCs/>
+        </w:rPr>
+        <w:t>stm32f411re.pdf</w:t>
+      </w:r>
+      <w:r>
+        <w:t xml:space="preserve">). The ranged designed for was [3.3 – 3.6] V. </w:t>
+      </w:r>
+      <w:proofErr w:type="gramStart"/>
+      <w:r>
+        <w:t>Thus</w:t>
+      </w:r>
+      <w:proofErr w:type="gramEnd"/>
+      <w:r>
+        <w:t xml:space="preserve"> to determining the low voltage for 34uA current source:</w:t>
+      </w:r>
+      <w:r>
+        <w:t xml:space="preserve"> </w:t>
+      </w:r>
+      <w:r>
+        <w:rPr>
+          <w:b/>
+          <w:bCs/>
+          <w:color w:val="FF0000"/>
+        </w:rPr>
+        <w:t>Explain how resistor value determined</w:t>
+      </w:r>
+    </w:p>
+    <w:p>
+      <w:pPr>
+        <w:ind w:firstLine="0"/>
+      </w:pPr>
+    </w:p>
+    <w:p>
+      <w:pPr>
+        <w:ind w:firstLine="0"/>
+      </w:pPr>
+      <m:oMathPara>
+        <m:oMath>
+          <m:d>
+            <m:dPr>
+              <m:ctrlPr>
+                <w:rPr>
+                  <w:rFonts w:ascii="Cambria Math" w:hAnsi="Cambria Math"/>
+                  <w:i/>
+                </w:rPr>
+              </m:ctrlPr>
+            </m:dPr>
+            <m:e>
+              <m:r>
+                <w:rPr>
+                  <w:rFonts w:ascii="Cambria Math" w:hAnsi="Cambria Math"/>
+                </w:rPr>
+                <m:t>34x</m:t>
+              </m:r>
+              <m:sSup>
+                <m:sSupPr>
+                  <m:ctrlPr>
+                    <w:rPr>
+                      <w:rFonts w:ascii="Cambria Math" w:hAnsi="Cambria Math"/>
+                      <w:i/>
+                    </w:rPr>
+                  </m:ctrlPr>
+                </m:sSupPr>
+                <m:e>
+                  <m:r>
+                    <w:rPr>
+                      <w:rFonts w:ascii="Cambria Math" w:hAnsi="Cambria Math"/>
+                    </w:rPr>
+                    <m:t>10</m:t>
+                  </m:r>
+                </m:e>
+                <m:sup>
+                  <m:r>
+                    <w:rPr>
+                      <w:rFonts w:ascii="Cambria Math" w:hAnsi="Cambria Math"/>
+                    </w:rPr>
+                    <m:t>-6</m:t>
+                  </m:r>
+                </m:sup>
+              </m:sSup>
+            </m:e>
+          </m:d>
+          <m:d>
+            <m:dPr>
+              <m:ctrlPr>
+                <w:rPr>
+                  <w:rFonts w:ascii="Cambria Math" w:hAnsi="Cambria Math"/>
+                  <w:i/>
+                </w:rPr>
+              </m:ctrlPr>
+            </m:dPr>
+            <m:e>
+              <m:r>
+                <w:rPr>
+                  <w:rFonts w:ascii="Cambria Math" w:hAnsi="Cambria Math"/>
+                </w:rPr>
+                <m:t>22x</m:t>
+              </m:r>
+              <m:sSup>
+                <m:sSupPr>
+                  <m:ctrlPr>
+                    <w:rPr>
+                      <w:rFonts w:ascii="Cambria Math" w:hAnsi="Cambria Math"/>
+                      <w:i/>
+                    </w:rPr>
+                  </m:ctrlPr>
+                </m:sSupPr>
+                <m:e>
+                  <m:r>
+                    <w:rPr>
+                      <w:rFonts w:ascii="Cambria Math" w:hAnsi="Cambria Math"/>
+                    </w:rPr>
+                    <m:t>10</m:t>
+                  </m:r>
+                </m:e>
+                <m:sup>
+                  <m:r>
+                    <w:rPr>
+                      <w:rFonts w:ascii="Cambria Math" w:hAnsi="Cambria Math"/>
+                    </w:rPr>
+                    <m:t>3</m:t>
+                  </m:r>
+                </m:sup>
+              </m:sSup>
+            </m:e>
+          </m:d>
+        </m:oMath>
+      </m:oMathPara>
+    </w:p>
+    <w:p>
+      <w:pPr>
+        <w:ind w:firstLine="0"/>
+      </w:pPr>
+      <m:oMathPara>
+        <m:oMath>
+          <m:r>
+            <w:rPr>
+              <w:rFonts w:ascii="Cambria Math" w:hAnsi="Cambria Math"/>
+            </w:rPr>
+            <m:t>=0.748 V</m:t>
+          </m:r>
+        </m:oMath>
+      </m:oMathPara>
+    </w:p>
+    <w:p>
+      <w:pPr>
+        <w:ind w:firstLine="0"/>
+      </w:pPr>
+      <w:r>
+        <w:t>The high signal using a 22k resistor:</w:t>
+      </w:r>
+    </w:p>
+    <w:p>
+      <w:pPr>
+        <w:ind w:firstLine="0"/>
+      </w:pPr>
+      <m:oMathPara>
+        <m:oMath>
+          <m:d>
+            <m:dPr>
+              <m:ctrlPr>
+                <w:rPr>
+                  <w:rFonts w:ascii="Cambria Math" w:hAnsi="Cambria Math"/>
+                  <w:i/>
+                </w:rPr>
+              </m:ctrlPr>
+            </m:dPr>
+            <m:e>
+              <m:r>
+                <w:rPr>
+                  <w:rFonts w:ascii="Cambria Math" w:hAnsi="Cambria Math"/>
+                </w:rPr>
+                <m:t>125x</m:t>
+              </m:r>
+              <m:sSup>
+                <m:sSupPr>
+                  <m:ctrlPr>
+                    <w:rPr>
+                      <w:rFonts w:ascii="Cambria Math" w:hAnsi="Cambria Math"/>
+                      <w:i/>
+                    </w:rPr>
+                  </m:ctrlPr>
+                </m:sSupPr>
+                <m:e>
+                  <m:r>
+                    <w:rPr>
+                      <w:rFonts w:ascii="Cambria Math" w:hAnsi="Cambria Math"/>
+                    </w:rPr>
+                    <m:t>10</m:t>
+                  </m:r>
+                </m:e>
+                <m:sup>
+                  <m:r>
+                    <w:rPr>
+                      <w:rFonts w:ascii="Cambria Math" w:hAnsi="Cambria Math"/>
+                    </w:rPr>
+                    <m:t>-6</m:t>
+                  </m:r>
+                </m:sup>
+              </m:sSup>
+            </m:e>
+          </m:d>
+          <m:d>
+            <m:dPr>
+              <m:ctrlPr>
+                <w:rPr>
+                  <w:rFonts w:ascii="Cambria Math" w:hAnsi="Cambria Math"/>
+                  <w:i/>
+                </w:rPr>
+              </m:ctrlPr>
+            </m:dPr>
+            <m:e>
+              <m:r>
+                <w:rPr>
+                  <w:rFonts w:ascii="Cambria Math" w:hAnsi="Cambria Math"/>
+                </w:rPr>
+                <m:t>22x</m:t>
+              </m:r>
+              <m:sSup>
+                <m:sSupPr>
+                  <m:ctrlPr>
+                    <w:rPr>
+                      <w:rFonts w:ascii="Cambria Math" w:hAnsi="Cambria Math"/>
+                      <w:i/>
+                    </w:rPr>
+                  </m:ctrlPr>
+                </m:sSupPr>
+                <m:e>
+                  <m:r>
+                    <w:rPr>
+                      <w:rFonts w:ascii="Cambria Math" w:hAnsi="Cambria Math"/>
+                    </w:rPr>
+                    <m:t>10</m:t>
+                  </m:r>
+                </m:e>
+                <m:sup>
+                  <m:r>
+                    <w:rPr>
+                      <w:rFonts w:ascii="Cambria Math" w:hAnsi="Cambria Math"/>
+                    </w:rPr>
+                    <m:t>3</m:t>
+                  </m:r>
+                </m:sup>
+              </m:sSup>
+            </m:e>
+          </m:d>
+        </m:oMath>
+      </m:oMathPara>
+    </w:p>
+    <w:p>
+      <w:pPr>
+        <w:ind w:firstLine="0"/>
+      </w:pPr>
+      <m:oMathPara>
+        <m:oMath>
+          <m:r>
+            <w:rPr>
+              <w:rFonts w:ascii="Cambria Math" w:hAnsi="Cambria Math"/>
+            </w:rPr>
+            <m:t xml:space="preserve">=2.75V </m:t>
+          </m:r>
+        </m:oMath>
+      </m:oMathPara>
+    </w:p>
+    <w:p>
+      <w:pPr>
+        <w:ind w:firstLine="0"/>
+      </w:pPr>
+      <w:r>
+        <w:lastRenderedPageBreak/>
+        <w:t>Using a resistor value of 22k ohms, allows the current pulses to be converted to valid voltage logic level for the micro-controller to be able to detect the input.</w:t>
+      </w:r>
+    </w:p>
+    <w:p>
+      <w:pPr>
+        <w:ind w:firstLine="0"/>
       </w:pPr>
     </w:p>
     <w:p>
@@ -1863,6 +2165,19 @@
         <w:ind w:firstLine="0"/>
       </w:pPr>
       <w:r>
+        <w:t>The top button purpose is to initiate a measurement command across the LMT01 sensor discussed above and the LM235 analog sensor (not to be discussed). Upon pressing the top button one, it is to begin the measurement sequence, after which when the button is pressed again, the system stops measuring and returns the measured values.</w:t>
+      </w:r>
+    </w:p>
+    <w:p>
+      <w:pPr>
+        <w:ind w:firstLine="0"/>
+      </w:pPr>
+    </w:p>
+    <w:p>
+      <w:pPr>
+        <w:ind w:firstLine="0"/>
+      </w:pPr>
+      <w:r>
         <w:t>//how (connections)</w:t>
       </w:r>
     </w:p>
@@ -1871,6 +2186,14 @@
         <w:ind w:firstLine="0"/>
       </w:pPr>
       <w:r>
+        <w:t>The button is configured in an active low configuration. Where on a button press the signal is to be driven low, upon which the system detects the button the button press.</w:t>
+      </w:r>
+    </w:p>
+    <w:p>
+      <w:pPr>
+        <w:ind w:firstLine="0"/>
+      </w:pPr>
+      <w:r>
         <w:t>//schematic</w:t>
       </w:r>
     </w:p>
@@ -1878,6 +2201,29 @@
       <w:pPr>
         <w:ind w:firstLine="0"/>
       </w:pPr>
+    </w:p>
+    <w:p>
+      <w:pPr>
+        <w:ind w:firstLine="0"/>
+        <w:rPr>
+          <w:sz w:val="72"/>
+          <w:szCs w:val="44"/>
+        </w:rPr>
+      </w:pPr>
+      <w:r>
+        <w:rPr>
+          <w:b/>
+          <w:bCs/>
+          <w:sz w:val="72"/>
+          <w:szCs w:val="44"/>
+        </w:rPr>
+        <w:t>Insert schematic</w:t>
+      </w:r>
+    </w:p>
+    <w:p>
+      <w:pPr>
+        <w:ind w:firstLine="0"/>
+      </w:pPr>
       <w:r>
         <w:t>//resistor</w:t>
       </w:r>
@@ -1887,511 +2233,474 @@
         <w:ind w:firstLine="0"/>
       </w:pPr>
       <w:r>
+        <w:t>To achieve the active low setup, an internal</w:t>
+      </w:r>
+      <w:r>
+        <w:t xml:space="preserve"> pull-up</w:t>
+      </w:r>
+      <w:r>
+        <w:t xml:space="preserve"> resistor is used, where the typical resistor value is </w:t>
+      </w:r>
+      <m:oMath>
+        <m:r>
+          <w:rPr>
+            <w:rFonts w:ascii="Cambria Math" w:hAnsi="Cambria Math"/>
+          </w:rPr>
+          <m:t>40kΩ</m:t>
+        </m:r>
+      </m:oMath>
+      <w:r>
+        <w:t xml:space="preserve">.  </w:t>
+      </w:r>
+    </w:p>
+    <w:p>
+      <w:pPr>
+        <w:ind w:firstLine="0"/>
+        <w:rPr>
+          <w:b/>
+          <w:bCs/>
+        </w:rPr>
+      </w:pPr>
+    </w:p>
+    <w:p>
+      <w:pPr>
+        <w:ind w:firstLine="0"/>
+        <w:rPr>
+          <w:b/>
+          <w:bCs/>
+        </w:rPr>
+      </w:pPr>
+      <w:r>
+        <w:rPr>
+          <w:b/>
+          <w:bCs/>
+        </w:rPr>
+        <w:t>LED circuit</w:t>
+      </w:r>
+    </w:p>
+    <w:p>
+      <w:pPr>
+        <w:ind w:firstLine="0"/>
+        <w:rPr>
+          <w:b/>
+          <w:bCs/>
+        </w:rPr>
+      </w:pPr>
+    </w:p>
+    <w:p>
+      <w:pPr>
+        <w:ind w:firstLine="0"/>
+      </w:pPr>
+      <w:r>
+        <w:rPr>
+          <w:b/>
+          <w:bCs/>
+        </w:rPr>
+        <w:t xml:space="preserve">// </w:t>
+      </w:r>
+      <w:r>
+        <w:t xml:space="preserve">why </w:t>
+      </w:r>
+    </w:p>
+    <w:p>
+      <w:pPr>
+        <w:ind w:firstLine="0"/>
+      </w:pPr>
+      <w:r>
+        <w:t>The LED circuit serve to UI to indicate to the user the current state of the system.  The LEDs are labeled, D2, D3, D4, and D5</w:t>
+      </w:r>
+      <w:r>
+        <w:t>, connected to pins PB10, PB4, PB5 and PA10 respectively.</w:t>
+      </w:r>
+      <w:r>
+        <w:t xml:space="preserve"> The LEDS can be in one of two states:</w:t>
+      </w:r>
+    </w:p>
+    <w:p>
+      <w:pPr>
+        <w:pStyle w:val="ListParagraph"/>
+        <w:numPr>
+          <w:ilvl w:val="0"/>
+          <w:numId w:val="3"/>
+        </w:numPr>
+      </w:pPr>
+      <w:r>
+        <w:t>Flashing ON and OFF at a specific rate</w:t>
+      </w:r>
+    </w:p>
+    <w:p>
+      <w:pPr>
+        <w:pStyle w:val="ListParagraph"/>
+        <w:numPr>
+          <w:ilvl w:val="0"/>
+          <w:numId w:val="3"/>
+        </w:numPr>
+      </w:pPr>
+      <w:r>
+        <w:t>Remain on</w:t>
+      </w:r>
+    </w:p>
+    <w:p>
+      <w:pPr>
+        <w:ind w:firstLine="0"/>
+      </w:pPr>
+    </w:p>
+    <w:p>
+      <w:pPr>
+        <w:ind w:firstLine="0"/>
+      </w:pPr>
+      <w:r>
+        <w:t>The system flashes LEDS D2, D3, D4 and D5 at a rate of 100ms, 50ms, 200ms, 100ms respectively.</w:t>
+      </w:r>
+    </w:p>
+    <w:p>
+      <w:pPr>
+        <w:ind w:firstLine="0"/>
+      </w:pPr>
+      <w:r>
+        <w:t>The system flashes the LED when a measurement is in progress. Once a measurement stops, the LED corresponding to the device performing the measurement is to stop is stop flashing, and remain on.</w:t>
+      </w:r>
+    </w:p>
+    <w:p>
+      <w:pPr>
+        <w:ind w:firstLine="0"/>
+      </w:pPr>
+    </w:p>
+    <w:p>
+      <w:pPr>
+        <w:ind w:firstLine="0"/>
+      </w:pPr>
+      <w:r>
+        <w:t>// how</w:t>
+      </w:r>
+      <w:r>
+        <w:t>, resistor value</w:t>
+      </w:r>
+    </w:p>
+    <w:p>
+      <w:pPr>
+        <w:ind w:firstLine="0"/>
+      </w:pPr>
+      <w:r>
+        <w:t>The LED has a forward current (</w:t>
+      </w:r>
+      <w:r>
+        <w:rPr>
+          <w:i/>
+          <w:iCs/>
+        </w:rPr>
+        <w:t>I</w:t>
+      </w:r>
+      <w:r>
+        <w:rPr>
+          <w:i/>
+          <w:iCs/>
+          <w:vertAlign w:val="subscript"/>
+        </w:rPr>
+        <w:t>f</w:t>
+      </w:r>
+      <w:r>
+        <w:t xml:space="preserve">) of </w:t>
+      </w:r>
+      <m:oMath>
+        <m:r>
+          <w:rPr>
+            <w:rFonts w:ascii="Cambria Math" w:hAnsi="Cambria Math"/>
+          </w:rPr>
+          <m:t>20mA</m:t>
+        </m:r>
+      </m:oMath>
+      <w:r>
+        <w:t xml:space="preserve"> </w:t>
+      </w:r>
+      <w:r>
+        <w:t xml:space="preserve">and a forward </w:t>
+      </w:r>
+      <w:proofErr w:type="gramStart"/>
+      <w:r>
+        <w:t>voltage(</w:t>
+      </w:r>
+      <w:proofErr w:type="spellStart"/>
+      <w:proofErr w:type="gramEnd"/>
+      <w:r>
+        <w:rPr>
+          <w:i/>
+          <w:iCs/>
+        </w:rPr>
+        <w:t>V</w:t>
+      </w:r>
+      <w:r>
+        <w:rPr>
+          <w:i/>
+          <w:iCs/>
+          <w:vertAlign w:val="subscript"/>
+        </w:rPr>
+        <w:t>f</w:t>
+      </w:r>
+      <w:proofErr w:type="spellEnd"/>
+      <w:r>
+        <w:t xml:space="preserve">) of </w:t>
+      </w:r>
+      <m:oMath>
+        <m:r>
+          <w:rPr>
+            <w:rFonts w:ascii="Cambria Math" w:hAnsi="Cambria Math"/>
+          </w:rPr>
+          <m:t>2.2V</m:t>
+        </m:r>
+      </m:oMath>
+      <w:r>
+        <w:t>.T</w:t>
+      </w:r>
+      <w:proofErr w:type="spellStart"/>
+      <w:r>
+        <w:t>he</w:t>
+      </w:r>
+      <w:proofErr w:type="spellEnd"/>
+      <w:r>
+        <w:t xml:space="preserve"> </w:t>
+      </w:r>
+      <w:r>
+        <w:t>voltage supplied from the PINS to the LED circuit is 3.3V (</w:t>
+      </w:r>
+      <w:r>
+        <w:rPr>
+          <w:i/>
+          <w:iCs/>
+        </w:rPr>
+        <w:t>stm32f411re.pdf</w:t>
+      </w:r>
+      <w:r>
+        <w:t xml:space="preserve">). </w:t>
+      </w:r>
+      <w:r>
+        <w:t xml:space="preserve"> From this an appropriate resistance value is calculate using:</w:t>
+      </w:r>
+    </w:p>
+    <w:p>
+      <w:pPr>
+        <w:ind w:firstLine="0"/>
+      </w:pPr>
+      <m:oMathPara>
+        <m:oMath>
+          <m:r>
+            <w:rPr>
+              <w:rFonts w:ascii="Cambria Math" w:hAnsi="Cambria Math"/>
+            </w:rPr>
+            <m:t>V=IR</m:t>
+          </m:r>
+        </m:oMath>
+      </m:oMathPara>
+    </w:p>
+    <w:p>
+      <w:pPr>
+        <w:ind w:firstLine="0"/>
+      </w:pPr>
+      <m:oMathPara>
+        <m:oMath>
+          <m:d>
+            <m:dPr>
+              <m:ctrlPr>
+                <w:rPr>
+                  <w:rFonts w:ascii="Cambria Math" w:hAnsi="Cambria Math"/>
+                  <w:i/>
+                </w:rPr>
+              </m:ctrlPr>
+            </m:dPr>
+            <m:e>
+              <m:r>
+                <w:rPr>
+                  <w:rFonts w:ascii="Cambria Math" w:hAnsi="Cambria Math"/>
+                </w:rPr>
+                <m:t>3.3-2.2</m:t>
+              </m:r>
+            </m:e>
+          </m:d>
+          <m:r>
+            <w:rPr>
+              <w:rFonts w:ascii="Cambria Math" w:hAnsi="Cambria Math"/>
+            </w:rPr>
+            <m:t>=</m:t>
+          </m:r>
+          <m:d>
+            <m:dPr>
+              <m:ctrlPr>
+                <w:rPr>
+                  <w:rFonts w:ascii="Cambria Math" w:hAnsi="Cambria Math"/>
+                  <w:i/>
+                </w:rPr>
+              </m:ctrlPr>
+            </m:dPr>
+            <m:e>
+              <m:r>
+                <w:rPr>
+                  <w:rFonts w:ascii="Cambria Math" w:hAnsi="Cambria Math"/>
+                </w:rPr>
+                <m:t>20x</m:t>
+              </m:r>
+              <m:sSup>
+                <m:sSupPr>
+                  <m:ctrlPr>
+                    <w:rPr>
+                      <w:rFonts w:ascii="Cambria Math" w:hAnsi="Cambria Math"/>
+                      <w:i/>
+                    </w:rPr>
+                  </m:ctrlPr>
+                </m:sSupPr>
+                <m:e>
+                  <m:r>
+                    <w:rPr>
+                      <w:rFonts w:ascii="Cambria Math" w:hAnsi="Cambria Math"/>
+                    </w:rPr>
+                    <m:t>10</m:t>
+                  </m:r>
+                </m:e>
+                <m:sup>
+                  <m:r>
+                    <w:rPr>
+                      <w:rFonts w:ascii="Cambria Math" w:hAnsi="Cambria Math"/>
+                    </w:rPr>
+                    <m:t>-3</m:t>
+                  </m:r>
+                </m:sup>
+              </m:sSup>
+            </m:e>
+          </m:d>
+          <m:r>
+            <w:rPr>
+              <w:rFonts w:ascii="Cambria Math" w:hAnsi="Cambria Math"/>
+            </w:rPr>
+            <m:t>R</m:t>
+          </m:r>
+        </m:oMath>
+      </m:oMathPara>
+    </w:p>
+    <w:p>
+      <w:pPr>
+        <w:ind w:firstLine="0"/>
+      </w:pPr>
+      <m:oMathPara>
+        <m:oMath>
+          <m:r>
+            <w:rPr>
+              <w:rFonts w:ascii="Cambria Math" w:hAnsi="Cambria Math"/>
+            </w:rPr>
+            <m:t>R=55Ω</m:t>
+          </m:r>
+        </m:oMath>
+      </m:oMathPara>
+    </w:p>
+    <w:p>
+      <w:pPr>
+        <w:ind w:firstLine="0"/>
+        <w:rPr>
+          <w:b/>
+          <w:bCs/>
+        </w:rPr>
+      </w:pPr>
+      <w:r>
+        <w:rPr>
+          <w:b/>
+          <w:bCs/>
+          <w:color w:val="FF0000"/>
+        </w:rPr>
+        <w:t xml:space="preserve">(Mention something </w:t>
+      </w:r>
+      <w:proofErr w:type="gramStart"/>
+      <w:r>
+        <w:rPr>
+          <w:b/>
+          <w:bCs/>
+          <w:color w:val="FF0000"/>
+        </w:rPr>
+        <w:t>about  MCU</w:t>
+      </w:r>
+      <w:proofErr w:type="gramEnd"/>
+      <w:r>
+        <w:rPr>
+          <w:b/>
+          <w:bCs/>
+          <w:color w:val="FF0000"/>
+        </w:rPr>
+        <w:t xml:space="preserve"> sinking/sourcing 8mA)</w:t>
+      </w:r>
+    </w:p>
+    <w:p>
+      <w:pPr>
+        <w:ind w:firstLine="0"/>
+      </w:pPr>
+      <w:proofErr w:type="gramStart"/>
+      <w:r>
+        <w:t>Thus</w:t>
+      </w:r>
+      <w:proofErr w:type="gramEnd"/>
+      <w:r>
+        <w:t xml:space="preserve"> an appropriate resistance value for the LED circuit is 55Ω. Below please find the schematic for the LED circuit.</w:t>
+      </w:r>
+    </w:p>
+    <w:p>
+      <w:pPr>
+        <w:ind w:firstLine="0"/>
+      </w:pPr>
+    </w:p>
+    <w:p>
+      <w:pPr>
+        <w:ind w:firstLine="0"/>
+      </w:pPr>
+      <w:r>
+        <w:t>//schematic</w:t>
+      </w:r>
+    </w:p>
+    <w:p>
+      <w:pPr>
+        <w:ind w:firstLine="0"/>
+      </w:pPr>
+    </w:p>
+    <w:p>
+      <w:pPr>
+        <w:ind w:firstLine="0"/>
+        <w:rPr>
+          <w:b/>
+          <w:bCs/>
+          <w:sz w:val="72"/>
+          <w:szCs w:val="44"/>
+        </w:rPr>
+      </w:pPr>
+      <w:r>
+        <w:rPr>
+          <w:b/>
+          <w:bCs/>
+          <w:sz w:val="72"/>
+          <w:szCs w:val="44"/>
+        </w:rPr>
+        <w:t>Insert sche</w:t>
+      </w:r>
+      <w:r>
+        <w:rPr>
+          <w:b/>
+          <w:bCs/>
+          <w:sz w:val="72"/>
+          <w:szCs w:val="44"/>
+        </w:rPr>
+        <w:t>matic</w:t>
+      </w:r>
+    </w:p>
+    <w:p>
+      <w:pPr>
+        <w:ind w:firstLine="0"/>
+        <w:rPr>
+          <w:b/>
+          <w:bCs/>
+          <w:sz w:val="72"/>
+          <w:szCs w:val="44"/>
+        </w:rPr>
+      </w:pPr>
+      <w:r>
+        <w:rPr>
+          <w:b/>
+          <w:bCs/>
+        </w:rPr>
         <w:lastRenderedPageBreak/>
-        <w:t>//voltage</w:t>
-      </w:r>
-    </w:p>
-    <w:p>
-      <w:pPr>
-        <w:rPr>
-          <w:b/>
-          <w:bCs/>
-        </w:rPr>
-      </w:pPr>
-    </w:p>
-    <w:p>
-      <w:pPr>
-        <w:ind w:firstLine="0"/>
-        <w:rPr>
-          <w:b/>
-          <w:bCs/>
-        </w:rPr>
-      </w:pPr>
-    </w:p>
-    <w:p>
-      <w:pPr>
-        <w:ind w:firstLine="0"/>
-        <w:rPr>
-          <w:b/>
-          <w:bCs/>
-        </w:rPr>
-      </w:pPr>
-      <w:r>
-        <w:rPr>
-          <w:b/>
-          <w:bCs/>
-        </w:rPr>
-        <w:t>LED circuit</w:t>
-      </w:r>
-    </w:p>
-    <w:p>
-      <w:pPr>
-        <w:rPr>
-          <w:b/>
-          <w:bCs/>
-        </w:rPr>
-      </w:pPr>
-    </w:p>
-    <w:p>
-      <w:pPr>
-        <w:rPr>
-          <w:b/>
-          <w:bCs/>
-        </w:rPr>
-      </w:pPr>
-    </w:p>
-    <w:p>
-      <w:pPr>
-        <w:rPr>
-          <w:b/>
-          <w:bCs/>
-        </w:rPr>
-      </w:pPr>
-    </w:p>
-    <w:p>
-      <w:pPr>
-        <w:rPr>
-          <w:b/>
-          <w:bCs/>
-        </w:rPr>
-      </w:pPr>
-    </w:p>
-    <w:p>
-      <w:pPr>
-        <w:rPr>
-          <w:b/>
-          <w:bCs/>
-        </w:rPr>
-      </w:pPr>
-    </w:p>
-    <w:p>
-      <w:pPr>
-        <w:rPr>
-          <w:b/>
-          <w:bCs/>
-        </w:rPr>
-      </w:pPr>
-    </w:p>
-    <w:p>
-      <w:pPr>
-        <w:rPr>
-          <w:b/>
-          <w:bCs/>
-        </w:rPr>
-      </w:pPr>
-    </w:p>
-    <w:p>
-      <w:pPr>
-        <w:rPr>
-          <w:b/>
-          <w:bCs/>
-        </w:rPr>
-      </w:pPr>
-    </w:p>
-    <w:p>
-      <w:pPr>
-        <w:rPr>
-          <w:b/>
-          <w:bCs/>
-        </w:rPr>
-      </w:pPr>
-    </w:p>
-    <w:p>
-      <w:pPr>
-        <w:rPr>
-          <w:b/>
-          <w:bCs/>
-        </w:rPr>
-      </w:pPr>
-    </w:p>
-    <w:p>
-      <w:pPr>
-        <w:rPr>
-          <w:b/>
-          <w:bCs/>
-        </w:rPr>
-      </w:pPr>
-    </w:p>
-    <w:p>
-      <w:pPr>
-        <w:rPr>
-          <w:b/>
-          <w:bCs/>
-        </w:rPr>
-      </w:pPr>
-    </w:p>
-    <w:p>
-      <w:pPr>
-        <w:rPr>
-          <w:b/>
-          <w:bCs/>
-        </w:rPr>
-      </w:pPr>
-    </w:p>
-    <w:p>
-      <w:pPr>
-        <w:rPr>
-          <w:b/>
-          <w:bCs/>
-        </w:rPr>
-      </w:pPr>
-    </w:p>
-    <w:p>
-      <w:pPr>
-        <w:rPr>
-          <w:b/>
-          <w:bCs/>
-        </w:rPr>
-      </w:pPr>
-    </w:p>
-    <w:p>
-      <w:pPr>
-        <w:rPr>
-          <w:b/>
-          <w:bCs/>
-        </w:rPr>
-      </w:pPr>
-    </w:p>
-    <w:p>
-      <w:pPr>
-        <w:rPr>
-          <w:b/>
-          <w:bCs/>
-        </w:rPr>
-      </w:pPr>
-    </w:p>
-    <w:p>
-      <w:pPr>
-        <w:rPr>
-          <w:b/>
-          <w:bCs/>
-        </w:rPr>
-      </w:pPr>
-    </w:p>
-    <w:p>
-      <w:pPr>
-        <w:rPr>
-          <w:b/>
-          <w:bCs/>
-        </w:rPr>
-      </w:pPr>
-    </w:p>
-    <w:p>
-      <w:pPr>
-        <w:rPr>
-          <w:b/>
-          <w:bCs/>
-        </w:rPr>
-      </w:pPr>
-    </w:p>
-    <w:p>
-      <w:pPr>
-        <w:rPr>
-          <w:b/>
-          <w:bCs/>
-        </w:rPr>
-      </w:pPr>
-    </w:p>
-    <w:p>
-      <w:pPr>
-        <w:rPr>
-          <w:b/>
-          <w:bCs/>
-        </w:rPr>
-      </w:pPr>
-    </w:p>
-    <w:p>
-      <w:pPr>
-        <w:rPr>
-          <w:b/>
-          <w:bCs/>
-        </w:rPr>
-      </w:pPr>
-    </w:p>
-    <w:p>
-      <w:pPr>
-        <w:rPr>
-          <w:b/>
-          <w:bCs/>
-        </w:rPr>
-      </w:pPr>
-    </w:p>
-    <w:p>
-      <w:pPr>
-        <w:rPr>
-          <w:b/>
-          <w:bCs/>
-        </w:rPr>
-      </w:pPr>
-    </w:p>
-    <w:p>
-      <w:pPr>
-        <w:rPr>
-          <w:b/>
-          <w:bCs/>
-        </w:rPr>
-      </w:pPr>
-    </w:p>
-    <w:p>
-      <w:pPr>
-        <w:rPr>
-          <w:b/>
-          <w:bCs/>
-        </w:rPr>
-      </w:pPr>
-    </w:p>
-    <w:p>
-      <w:pPr>
-        <w:rPr>
-          <w:b/>
-          <w:bCs/>
-        </w:rPr>
-      </w:pPr>
-    </w:p>
-    <w:p>
-      <w:pPr>
-        <w:rPr>
-          <w:b/>
-          <w:bCs/>
-        </w:rPr>
-      </w:pPr>
-    </w:p>
-    <w:p>
-      <w:pPr>
-        <w:rPr>
-          <w:b/>
-          <w:bCs/>
-        </w:rPr>
-      </w:pPr>
-    </w:p>
-    <w:p>
-      <w:pPr>
-        <w:rPr>
-          <w:b/>
-          <w:bCs/>
-        </w:rPr>
-      </w:pPr>
-    </w:p>
-    <w:p>
-      <w:pPr>
-        <w:rPr>
-          <w:b/>
-          <w:bCs/>
-        </w:rPr>
-      </w:pPr>
-    </w:p>
-    <w:p>
-      <w:pPr>
-        <w:rPr>
-          <w:b/>
-          <w:bCs/>
-        </w:rPr>
-      </w:pPr>
-    </w:p>
-    <w:p>
-      <w:pPr>
-        <w:rPr>
-          <w:b/>
-          <w:bCs/>
-        </w:rPr>
-      </w:pPr>
-    </w:p>
-    <w:p>
-      <w:pPr>
-        <w:rPr>
-          <w:b/>
-          <w:bCs/>
-        </w:rPr>
-      </w:pPr>
-    </w:p>
-    <w:p>
-      <w:pPr>
-        <w:rPr>
-          <w:b/>
-          <w:bCs/>
-        </w:rPr>
-      </w:pPr>
-    </w:p>
-    <w:p>
-      <w:pPr>
-        <w:rPr>
-          <w:b/>
-          <w:bCs/>
-        </w:rPr>
-      </w:pPr>
-    </w:p>
-    <w:p>
-      <w:pPr>
-        <w:rPr>
-          <w:b/>
-          <w:bCs/>
-        </w:rPr>
-      </w:pPr>
-    </w:p>
-    <w:p>
-      <w:pPr>
-        <w:rPr>
-          <w:b/>
-          <w:bCs/>
-        </w:rPr>
-      </w:pPr>
-    </w:p>
-    <w:p>
-      <w:pPr>
-        <w:rPr>
-          <w:b/>
-          <w:bCs/>
-        </w:rPr>
-      </w:pPr>
-    </w:p>
-    <w:p>
-      <w:pPr>
-        <w:rPr>
-          <w:b/>
-          <w:bCs/>
-        </w:rPr>
-      </w:pPr>
-    </w:p>
-    <w:p>
-      <w:pPr>
-        <w:rPr>
-          <w:b/>
-          <w:bCs/>
-        </w:rPr>
-      </w:pPr>
-    </w:p>
-    <w:p>
-      <w:pPr>
-        <w:rPr>
-          <w:b/>
-          <w:bCs/>
-        </w:rPr>
-      </w:pPr>
-    </w:p>
-    <w:p>
-      <w:pPr>
-        <w:rPr>
-          <w:b/>
-          <w:bCs/>
-        </w:rPr>
-      </w:pPr>
-    </w:p>
-    <w:p>
-      <w:pPr>
-        <w:rPr>
-          <w:b/>
-          <w:bCs/>
-        </w:rPr>
-      </w:pPr>
-    </w:p>
-    <w:p>
-      <w:pPr>
-        <w:rPr>
-          <w:b/>
-          <w:bCs/>
-        </w:rPr>
-      </w:pPr>
-    </w:p>
-    <w:p>
-      <w:pPr>
-        <w:rPr>
-          <w:b/>
-          <w:bCs/>
-        </w:rPr>
-      </w:pPr>
-    </w:p>
-    <w:p>
-      <w:pPr>
-        <w:rPr>
-          <w:b/>
-          <w:bCs/>
-        </w:rPr>
-      </w:pPr>
-    </w:p>
-    <w:p>
-      <w:pPr>
-        <w:rPr>
-          <w:b/>
-          <w:bCs/>
-        </w:rPr>
-      </w:pPr>
-    </w:p>
-    <w:p>
-      <w:pPr>
-        <w:rPr>
-          <w:b/>
-          <w:bCs/>
-        </w:rPr>
-      </w:pPr>
-    </w:p>
-    <w:p>
-      <w:pPr>
-        <w:rPr>
-          <w:b/>
-          <w:bCs/>
-        </w:rPr>
-      </w:pPr>
-    </w:p>
-    <w:p>
-      <w:pPr>
-        <w:rPr>
-          <w:b/>
-          <w:bCs/>
-        </w:rPr>
-      </w:pPr>
-    </w:p>
-    <w:p>
-      <w:pPr>
-        <w:rPr>
-          <w:b/>
-          <w:bCs/>
-        </w:rPr>
-      </w:pPr>
-    </w:p>
-    <w:p>
-      <w:pPr>
-        <w:rPr>
-          <w:b/>
-          <w:bCs/>
-        </w:rPr>
-      </w:pPr>
-    </w:p>
-    <w:p>
-      <w:pPr>
-        <w:rPr>
-          <w:b/>
-          <w:bCs/>
-        </w:rPr>
-      </w:pPr>
-    </w:p>
-    <w:p>
-      <w:pPr>
-        <w:rPr>
-          <w:b/>
-          <w:bCs/>
-        </w:rPr>
-      </w:pPr>
-    </w:p>
-    <w:p>
-      <w:pPr>
-        <w:rPr>
-          <w:b/>
-          <w:bCs/>
-        </w:rPr>
-      </w:pPr>
-    </w:p>
-    <w:p>
-      <w:pPr>
-        <w:rPr>
-          <w:b/>
-          <w:bCs/>
-        </w:rPr>
-      </w:pPr>
-      <w:r>
-        <w:rPr>
-          <w:b/>
-          <w:bCs/>
-        </w:rPr>
         <w:t>Task 2: Software Design Details</w:t>
       </w:r>
     </w:p>
@@ -2405,6 +2714,166 @@
     </w:p>
     <w:p>
       <w:pPr>
+        <w:ind w:firstLine="0"/>
+        <w:rPr>
+          <w:b/>
+          <w:bCs/>
+        </w:rPr>
+      </w:pPr>
+      <w:r>
+        <w:rPr>
+          <w:b/>
+          <w:bCs/>
+        </w:rPr>
+        <w:t>//LMT01</w:t>
+      </w:r>
+    </w:p>
+    <w:p>
+      <w:pPr>
+        <w:ind w:firstLine="0"/>
+        <w:rPr>
+          <w:b/>
+          <w:bCs/>
+        </w:rPr>
+      </w:pPr>
+    </w:p>
+    <w:p>
+      <w:pPr>
+        <w:ind w:firstLine="0"/>
+        <w:rPr>
+          <w:b/>
+          <w:bCs/>
+        </w:rPr>
+      </w:pPr>
+      <w:r>
+        <w:rPr>
+          <w:noProof/>
+        </w:rPr>
+        <w:drawing>
+          <wp:inline distT="0" distB="0" distL="0" distR="0">
+            <wp:extent cx="5731510" cy="5015865"/>
+            <wp:effectExtent l="0" t="0" r="0" b="0"/>
+            <wp:docPr id="854217804" name="Picture 1"/>
+            <wp:cNvGraphicFramePr>
+              <a:graphicFrameLocks xmlns:a="http://schemas.openxmlformats.org/drawingml/2006/main" noChangeAspect="1"/>
+            </wp:cNvGraphicFramePr>
+            <a:graphic xmlns:a="http://schemas.openxmlformats.org/drawingml/2006/main">
+              <a:graphicData uri="http://schemas.openxmlformats.org/drawingml/2006/picture">
+                <pic:pic xmlns:pic="http://schemas.openxmlformats.org/drawingml/2006/picture">
+                  <pic:nvPicPr>
+                    <pic:cNvPr id="0" name="Picture 1"/>
+                    <pic:cNvPicPr>
+                      <a:picLocks noChangeAspect="1" noChangeArrowheads="1"/>
+                    </pic:cNvPicPr>
+                  </pic:nvPicPr>
+                  <pic:blipFill>
+                    <a:blip r:embed="rId11">
+                      <a:extLst>
+                        <a:ext uri="{28A0092B-C50C-407E-A947-70E740481C1C}">
+                          <a14:useLocalDpi xmlns:a14="http://schemas.microsoft.com/office/drawing/2010/main" val="0"/>
+                        </a:ext>
+                      </a:extLst>
+                    </a:blip>
+                    <a:srcRect/>
+                    <a:stretch>
+                      <a:fillRect/>
+                    </a:stretch>
+                  </pic:blipFill>
+                  <pic:spPr bwMode="auto">
+                    <a:xfrm>
+                      <a:off x="0" y="0"/>
+                      <a:ext cx="5731510" cy="5015865"/>
+                    </a:xfrm>
+                    <a:prstGeom prst="rect">
+                      <a:avLst/>
+                    </a:prstGeom>
+                    <a:noFill/>
+                    <a:ln>
+                      <a:noFill/>
+                    </a:ln>
+                  </pic:spPr>
+                </pic:pic>
+              </a:graphicData>
+            </a:graphic>
+          </wp:inline>
+        </w:drawing>
+      </w:r>
+    </w:p>
+    <w:p>
+      <w:pPr>
+        <w:ind w:firstLine="0"/>
+        <w:rPr>
+          <w:b/>
+          <w:bCs/>
+        </w:rPr>
+      </w:pPr>
+    </w:p>
+    <w:p>
+      <w:pPr>
+        <w:ind w:firstLine="0"/>
+        <w:rPr>
+          <w:b/>
+          <w:bCs/>
+        </w:rPr>
+      </w:pPr>
+    </w:p>
+    <w:p>
+      <w:pPr>
+        <w:ind w:firstLine="0"/>
+        <w:rPr>
+          <w:b/>
+          <w:bCs/>
+        </w:rPr>
+      </w:pPr>
+    </w:p>
+    <w:p>
+      <w:pPr>
+        <w:ind w:firstLine="0"/>
+        <w:rPr>
+          <w:b/>
+          <w:bCs/>
+        </w:rPr>
+      </w:pPr>
+    </w:p>
+    <w:p>
+      <w:pPr>
+        <w:ind w:firstLine="0"/>
+        <w:rPr>
+          <w:b/>
+          <w:bCs/>
+        </w:rPr>
+      </w:pPr>
+    </w:p>
+    <w:p>
+      <w:pPr>
+        <w:ind w:firstLine="0"/>
+        <w:rPr>
+          <w:b/>
+          <w:bCs/>
+        </w:rPr>
+      </w:pPr>
+    </w:p>
+    <w:p>
+      <w:pPr>
+        <w:ind w:firstLine="0"/>
+        <w:rPr>
+          <w:b/>
+          <w:bCs/>
+        </w:rPr>
+      </w:pPr>
+    </w:p>
+    <w:p>
+      <w:pPr>
+        <w:ind w:firstLine="0"/>
+        <w:rPr>
+          <w:b/>
+          <w:bCs/>
+        </w:rPr>
+      </w:pPr>
+    </w:p>
+    <w:p>
+      <w:pPr>
+        <w:ind w:firstLine="0"/>
         <w:rPr>
           <w:b/>
           <w:bCs/>
@@ -2434,6 +2903,25 @@
     </w:sectPr>
   </w:body>
 </w:document>
+</file>
+
+<file path=word/endnotes.xml><?xml version="1.0" encoding="utf-8"?>
+<w:endnotes xmlns:wpc="http://schemas.microsoft.com/office/word/2010/wordprocessingCanvas" xmlns:cx="http://schemas.microsoft.com/office/drawing/2014/chartex" xmlns:cx1="http://schemas.microsoft.com/office/drawing/2015/9/8/chartex" xmlns:cx2="http://schemas.microsoft.com/office/drawing/2015/10/21/chartex" xmlns:cx3="http://schemas.microsoft.com/office/drawing/2016/5/9/chartex" xmlns:cx4="http://schemas.microsoft.com/office/drawing/2016/5/10/chartex" xmlns:cx5="http://schemas.microsoft.com/office/drawing/2016/5/11/chartex" xmlns:cx6="http://schemas.microsoft.com/office/drawing/2016/5/12/chartex" xmlns:cx7="http://schemas.microsoft.com/office/drawing/2016/5/13/chartex" xmlns:cx8="http://schemas.microsoft.com/office/drawing/2016/5/14/chartex" xmlns:mc="http://schemas.openxmlformats.org/markup-compatibility/2006" xmlns:aink="http://schemas.microsoft.com/office/drawing/2016/ink" xmlns:am3d="http://schemas.microsoft.com/office/drawing/2017/model3d" xmlns:o="urn:schemas-microsoft-com:office:office" xmlns:oel="http://schemas.microsoft.com/office/2019/extlst" xmlns:r="http://schemas.openxmlformats.org/officeDocument/2006/relationships" xmlns:m="http://schemas.openxmlformats.org/officeDocument/2006/math" xmlns:v="urn:schemas-microsoft-com:vml" xmlns:wp14="http://schemas.microsoft.com/office/word/2010/wordprocessingDrawing" xmlns:wp="http://schemas.openxmlformats.org/drawingml/2006/wordprocessingDrawing" xmlns:w10="urn:schemas-microsoft-com:office:word" xmlns:w="http://schemas.openxmlformats.org/wordprocessingml/2006/main" xmlns:w14="http://schemas.microsoft.com/office/word/2010/wordml" xmlns:w15="http://schemas.microsoft.com/office/word/2012/wordml" xmlns:w16cex="http://schemas.microsoft.com/office/word/2018/wordml/cex" xmlns:w16cid="http://schemas.microsoft.com/office/word/2016/wordml/cid" xmlns:w16="http://schemas.microsoft.com/office/word/2018/wordml" xmlns:w16du="http://schemas.microsoft.com/office/word/2023/wordml/word16du" xmlns:w16sdtdh="http://schemas.microsoft.com/office/word/2020/wordml/sdtdatahash" xmlns:w16se="http://schemas.microsoft.com/office/word/2015/wordml/symex" xmlns:wpg="http://schemas.microsoft.com/office/word/2010/wordprocessingGroup" xmlns:wpi="http://schemas.microsoft.com/office/word/2010/wordprocessingInk" xmlns:wne="http://schemas.microsoft.com/office/word/2006/wordml" xmlns:wps="http://schemas.microsoft.com/office/word/2010/wordprocessingShape" mc:Ignorable="w14 w15 w16se w16cid w16 w16cex w16sdtdh w16du wp14">
+  <w:endnote w:type="separator" w:id="-1">
+    <w:p>
+      <w:r>
+        <w:separator/>
+      </w:r>
+    </w:p>
+  </w:endnote>
+  <w:endnote w:type="continuationSeparator" w:id="0">
+    <w:p>
+      <w:r>
+        <w:continuationSeparator/>
+      </w:r>
+    </w:p>
+  </w:endnote>
+</w:endnotes>
 </file>
 
 <file path=word/footer1.xml><?xml version="1.0" encoding="utf-8"?>
@@ -2489,9 +2977,117 @@
 </w:ftr>
 </file>
 
+<file path=word/footnotes.xml><?xml version="1.0" encoding="utf-8"?>
+<w:footnotes xmlns:wpc="http://schemas.microsoft.com/office/word/2010/wordprocessingCanvas" xmlns:cx="http://schemas.microsoft.com/office/drawing/2014/chartex" xmlns:cx1="http://schemas.microsoft.com/office/drawing/2015/9/8/chartex" xmlns:cx2="http://schemas.microsoft.com/office/drawing/2015/10/21/chartex" xmlns:cx3="http://schemas.microsoft.com/office/drawing/2016/5/9/chartex" xmlns:cx4="http://schemas.microsoft.com/office/drawing/2016/5/10/chartex" xmlns:cx5="http://schemas.microsoft.com/office/drawing/2016/5/11/chartex" xmlns:cx6="http://schemas.microsoft.com/office/drawing/2016/5/12/chartex" xmlns:cx7="http://schemas.microsoft.com/office/drawing/2016/5/13/chartex" xmlns:cx8="http://schemas.microsoft.com/office/drawing/2016/5/14/chartex" xmlns:mc="http://schemas.openxmlformats.org/markup-compatibility/2006" xmlns:aink="http://schemas.microsoft.com/office/drawing/2016/ink" xmlns:am3d="http://schemas.microsoft.com/office/drawing/2017/model3d" xmlns:o="urn:schemas-microsoft-com:office:office" xmlns:oel="http://schemas.microsoft.com/office/2019/extlst" xmlns:r="http://schemas.openxmlformats.org/officeDocument/2006/relationships" xmlns:m="http://schemas.openxmlformats.org/officeDocument/2006/math" xmlns:v="urn:schemas-microsoft-com:vml" xmlns:wp14="http://schemas.microsoft.com/office/word/2010/wordprocessingDrawing" xmlns:wp="http://schemas.openxmlformats.org/drawingml/2006/wordprocessingDrawing" xmlns:w10="urn:schemas-microsoft-com:office:word" xmlns:w="http://schemas.openxmlformats.org/wordprocessingml/2006/main" xmlns:w14="http://schemas.microsoft.com/office/word/2010/wordml" xmlns:w15="http://schemas.microsoft.com/office/word/2012/wordml" xmlns:w16cex="http://schemas.microsoft.com/office/word/2018/wordml/cex" xmlns:w16cid="http://schemas.microsoft.com/office/word/2016/wordml/cid" xmlns:w16="http://schemas.microsoft.com/office/word/2018/wordml" xmlns:w16du="http://schemas.microsoft.com/office/word/2023/wordml/word16du" xmlns:w16sdtdh="http://schemas.microsoft.com/office/word/2020/wordml/sdtdatahash" xmlns:w16se="http://schemas.microsoft.com/office/word/2015/wordml/symex" xmlns:wpg="http://schemas.microsoft.com/office/word/2010/wordprocessingGroup" xmlns:wpi="http://schemas.microsoft.com/office/word/2010/wordprocessingInk" xmlns:wne="http://schemas.microsoft.com/office/word/2006/wordml" xmlns:wps="http://schemas.microsoft.com/office/word/2010/wordprocessingShape" mc:Ignorable="w14 w15 w16se w16cid w16 w16cex w16sdtdh w16du wp14">
+  <w:footnote w:type="separator" w:id="-1">
+    <w:p>
+      <w:r>
+        <w:separator/>
+      </w:r>
+    </w:p>
+  </w:footnote>
+  <w:footnote w:type="continuationSeparator" w:id="0">
+    <w:p>
+      <w:r>
+        <w:continuationSeparator/>
+      </w:r>
+    </w:p>
+  </w:footnote>
+</w:footnotes>
+</file>
+
 <file path=word/numbering.xml><?xml version="1.0" encoding="utf-8"?>
 <w:numbering xmlns:wpc="http://schemas.microsoft.com/office/word/2010/wordprocessingCanvas" xmlns:cx="http://schemas.microsoft.com/office/drawing/2014/chartex" xmlns:cx1="http://schemas.microsoft.com/office/drawing/2015/9/8/chartex" xmlns:cx2="http://schemas.microsoft.com/office/drawing/2015/10/21/chartex" xmlns:cx3="http://schemas.microsoft.com/office/drawing/2016/5/9/chartex" xmlns:cx4="http://schemas.microsoft.com/office/drawing/2016/5/10/chartex" xmlns:cx5="http://schemas.microsoft.com/office/drawing/2016/5/11/chartex" xmlns:cx6="http://schemas.microsoft.com/office/drawing/2016/5/12/chartex" xmlns:cx7="http://schemas.microsoft.com/office/drawing/2016/5/13/chartex" xmlns:cx8="http://schemas.microsoft.com/office/drawing/2016/5/14/chartex" xmlns:mc="http://schemas.openxmlformats.org/markup-compatibility/2006" xmlns:aink="http://schemas.microsoft.com/office/drawing/2016/ink" xmlns:am3d="http://schemas.microsoft.com/office/drawing/2017/model3d" xmlns:o="urn:schemas-microsoft-com:office:office" xmlns:oel="http://schemas.microsoft.com/office/2019/extlst" xmlns:r="http://schemas.openxmlformats.org/officeDocument/2006/relationships" xmlns:m="http://schemas.openxmlformats.org/officeDocument/2006/math" xmlns:v="urn:schemas-microsoft-com:vml" xmlns:wp14="http://schemas.microsoft.com/office/word/2010/wordprocessingDrawing" xmlns:wp="http://schemas.openxmlformats.org/drawingml/2006/wordprocessingDrawing" xmlns:w10="urn:schemas-microsoft-com:office:word" xmlns:w="http://schemas.openxmlformats.org/wordprocessingml/2006/main" xmlns:w14="http://schemas.microsoft.com/office/word/2010/wordml" xmlns:w15="http://schemas.microsoft.com/office/word/2012/wordml" xmlns:w16cex="http://schemas.microsoft.com/office/word/2018/wordml/cex" xmlns:w16cid="http://schemas.microsoft.com/office/word/2016/wordml/cid" xmlns:w16="http://schemas.microsoft.com/office/word/2018/wordml" xmlns:w16du="http://schemas.microsoft.com/office/word/2023/wordml/word16du" xmlns:w16sdtdh="http://schemas.microsoft.com/office/word/2020/wordml/sdtdatahash" xmlns:w16se="http://schemas.microsoft.com/office/word/2015/wordml/symex" xmlns:wpg="http://schemas.microsoft.com/office/word/2010/wordprocessingGroup" xmlns:wpi="http://schemas.microsoft.com/office/word/2010/wordprocessingInk" xmlns:wne="http://schemas.microsoft.com/office/word/2006/wordml" xmlns:wps="http://schemas.microsoft.com/office/word/2010/wordprocessingShape" mc:Ignorable="w14 w15 w16se w16cid w16 w16cex w16sdtdh w16du wp14">
   <w:abstractNum w:abstractNumId="0" w15:restartNumberingAfterBreak="0">
+    <w:nsid w:val="3ABC0E09"/>
+    <w:multiLevelType w:val="hybridMultilevel"/>
+    <w:tmpl w:val="CC602C2E"/>
+    <w:lvl w:ilvl="0" w:tplc="1C090011">
+      <w:start w:val="1"/>
+      <w:numFmt w:val="decimal"/>
+      <w:lvlText w:val="%1)"/>
+      <w:lvlJc w:val="left"/>
+      <w:pPr>
+        <w:ind w:left="720" w:hanging="360"/>
+      </w:pPr>
+      <w:rPr>
+        <w:rFonts w:hint="default"/>
+      </w:rPr>
+    </w:lvl>
+    <w:lvl w:ilvl="1" w:tplc="1C090019" w:tentative="1">
+      <w:start w:val="1"/>
+      <w:numFmt w:val="lowerLetter"/>
+      <w:lvlText w:val="%2."/>
+      <w:lvlJc w:val="left"/>
+      <w:pPr>
+        <w:ind w:left="1440" w:hanging="360"/>
+      </w:pPr>
+    </w:lvl>
+    <w:lvl w:ilvl="2" w:tplc="1C09001B" w:tentative="1">
+      <w:start w:val="1"/>
+      <w:numFmt w:val="lowerRoman"/>
+      <w:lvlText w:val="%3."/>
+      <w:lvlJc w:val="right"/>
+      <w:pPr>
+        <w:ind w:left="2160" w:hanging="180"/>
+      </w:pPr>
+    </w:lvl>
+    <w:lvl w:ilvl="3" w:tplc="1C09000F" w:tentative="1">
+      <w:start w:val="1"/>
+      <w:numFmt w:val="decimal"/>
+      <w:lvlText w:val="%4."/>
+      <w:lvlJc w:val="left"/>
+      <w:pPr>
+        <w:ind w:left="2880" w:hanging="360"/>
+      </w:pPr>
+    </w:lvl>
+    <w:lvl w:ilvl="4" w:tplc="1C090019" w:tentative="1">
+      <w:start w:val="1"/>
+      <w:numFmt w:val="lowerLetter"/>
+      <w:lvlText w:val="%5."/>
+      <w:lvlJc w:val="left"/>
+      <w:pPr>
+        <w:ind w:left="3600" w:hanging="360"/>
+      </w:pPr>
+    </w:lvl>
+    <w:lvl w:ilvl="5" w:tplc="1C09001B" w:tentative="1">
+      <w:start w:val="1"/>
+      <w:numFmt w:val="lowerRoman"/>
+      <w:lvlText w:val="%6."/>
+      <w:lvlJc w:val="right"/>
+      <w:pPr>
+        <w:ind w:left="4320" w:hanging="180"/>
+      </w:pPr>
+    </w:lvl>
+    <w:lvl w:ilvl="6" w:tplc="1C09000F" w:tentative="1">
+      <w:start w:val="1"/>
+      <w:numFmt w:val="decimal"/>
+      <w:lvlText w:val="%7."/>
+      <w:lvlJc w:val="left"/>
+      <w:pPr>
+        <w:ind w:left="5040" w:hanging="360"/>
+      </w:pPr>
+    </w:lvl>
+    <w:lvl w:ilvl="7" w:tplc="1C090019" w:tentative="1">
+      <w:start w:val="1"/>
+      <w:numFmt w:val="lowerLetter"/>
+      <w:lvlText w:val="%8."/>
+      <w:lvlJc w:val="left"/>
+      <w:pPr>
+        <w:ind w:left="5760" w:hanging="360"/>
+      </w:pPr>
+    </w:lvl>
+    <w:lvl w:ilvl="8" w:tplc="1C09001B" w:tentative="1">
+      <w:start w:val="1"/>
+      <w:numFmt w:val="lowerRoman"/>
+      <w:lvlText w:val="%9."/>
+      <w:lvlJc w:val="right"/>
+      <w:pPr>
+        <w:ind w:left="6480" w:hanging="180"/>
+      </w:pPr>
+    </w:lvl>
+  </w:abstractNum>
+  <w:abstractNum w:abstractNumId="1" w15:restartNumberingAfterBreak="0">
     <w:nsid w:val="7E8176D4"/>
     <w:multiLevelType w:val="hybridMultilevel"/>
     <w:tmpl w:val="EA6E3D84"/>
@@ -2577,7 +3173,7 @@
       </w:pPr>
     </w:lvl>
   </w:abstractNum>
-  <w:abstractNum w:abstractNumId="1" w15:restartNumberingAfterBreak="0">
+  <w:abstractNum w:abstractNumId="2" w15:restartNumberingAfterBreak="0">
     <w:nsid w:val="7E915812"/>
     <w:multiLevelType w:val="hybridMultilevel"/>
     <w:tmpl w:val="53AC6A4A"/>
@@ -2665,10 +3261,13 @@
     </w:lvl>
   </w:abstractNum>
   <w:num w:numId="1" w16cid:durableId="689062913">
-    <w:abstractNumId w:val="0"/>
+    <w:abstractNumId w:val="1"/>
   </w:num>
   <w:num w:numId="2" w16cid:durableId="23793227">
-    <w:abstractNumId w:val="1"/>
+    <w:abstractNumId w:val="2"/>
+  </w:num>
+  <w:num w:numId="3" w16cid:durableId="761949000">
+    <w:abstractNumId w:val="0"/>
   </w:num>
 </w:numbering>
 </file>
@@ -3364,6 +3963,16 @@
       <w14:ligatures w14:val="none"/>
     </w:rPr>
   </w:style>
+  <w:style w:type="character" w:styleId="PlaceholderText">
+    <w:name w:val="Placeholder Text"/>
+    <w:basedOn w:val="DefaultParagraphFont"/>
+    <w:uiPriority w:val="99"/>
+    <w:semiHidden/>
+    <w:rsid w:val="001F022D"/>
+    <w:rPr>
+      <w:color w:val="666666"/>
+    </w:rPr>
+  </w:style>
 </w:styles>
 </file>
 

</xml_diff>

<commit_message>
Pre-liminary complete: added measurement images, table of conents and citations
</commit_message>
<xml_diff>
--- a/PV System Effiency Monitor Resources/Prelimary Report.docx
+++ b/PV System Effiency Monitor Resources/Prelimary Report.docx
@@ -28,7 +28,7 @@
                     <pic:cNvPicPr/>
                   </pic:nvPicPr>
                   <pic:blipFill>
-                    <a:blip r:embed="rId7"/>
+                    <a:blip r:embed="rId8"/>
                     <a:stretch>
                       <a:fillRect/>
                     </a:stretch>
@@ -166,7 +166,7 @@
     <w:p>
       <w:pPr>
         <w:sectPr>
-          <w:footerReference w:type="default" r:id="rId8"/>
+          <w:footerReference w:type="default" r:id="rId9"/>
           <w:pgSz w:w="11907" w:h="16839" w:code="9"/>
           <w:pgMar w:top="1134" w:right="1134" w:bottom="1134" w:left="1134" w:header="720" w:footer="720" w:gutter="0"/>
           <w:cols w:space="720"/>
@@ -1487,6 +1487,36 @@
         <w:rPr>
           <w:b/>
           <w:bCs/>
+          <w:sz w:val="28"/>
+          <w:szCs w:val="28"/>
+        </w:rPr>
+      </w:pPr>
+      <w:r>
+        <w:rPr>
+          <w:b/>
+          <w:bCs/>
+          <w:sz w:val="28"/>
+          <w:szCs w:val="28"/>
+        </w:rPr>
+        <w:lastRenderedPageBreak/>
+        <w:t>Task 1: Hardware Design Details</w:t>
+      </w:r>
+    </w:p>
+    <w:p>
+      <w:pPr>
+        <w:ind w:firstLine="0"/>
+        <w:rPr>
+          <w:b/>
+          <w:bCs/>
+        </w:rPr>
+      </w:pPr>
+    </w:p>
+    <w:p>
+      <w:pPr>
+        <w:ind w:firstLine="0"/>
+        <w:rPr>
+          <w:b/>
+          <w:bCs/>
           <w:sz w:val="24"/>
           <w:szCs w:val="26"/>
         </w:rPr>
@@ -1498,204 +1528,53 @@
           <w:sz w:val="24"/>
           <w:szCs w:val="26"/>
         </w:rPr>
-        <w:lastRenderedPageBreak/>
-        <w:t>Task 1: Hardware Design Details</w:t>
-      </w:r>
-    </w:p>
-    <w:p>
-      <w:pPr>
-        <w:rPr>
-          <w:b/>
-          <w:bCs/>
-        </w:rPr>
-      </w:pPr>
-    </w:p>
-    <w:p>
-      <w:pPr>
-        <w:ind w:firstLine="0"/>
-      </w:pPr>
-      <w:r>
-        <w:t>//Introduction to hardware elements</w:t>
-      </w:r>
-    </w:p>
-    <w:p>
-      <w:pPr>
-        <w:rPr>
-          <w:b/>
-          <w:bCs/>
-        </w:rPr>
-      </w:pPr>
-    </w:p>
-    <w:p>
-      <w:pPr>
-        <w:ind w:firstLine="0"/>
-        <w:rPr>
-          <w:b/>
-          <w:bCs/>
-        </w:rPr>
-      </w:pPr>
-      <w:r>
-        <w:rPr>
-          <w:b/>
-          <w:bCs/>
-        </w:rPr>
         <w:t>LMT01 Sensor</w:t>
       </w:r>
     </w:p>
     <w:p>
       <w:pPr>
-        <w:rPr>
-          <w:b/>
-          <w:bCs/>
-        </w:rPr>
-      </w:pPr>
-    </w:p>
-    <w:p>
-      <w:pPr>
-        <w:ind w:firstLine="0"/>
-      </w:pPr>
-      <w:r>
-        <w:t>//what</w:t>
-      </w:r>
-    </w:p>
-    <w:p>
-      <w:pPr>
-        <w:ind w:firstLine="0"/>
-      </w:pPr>
-      <w:r>
-        <w:t>The LMT01 device is a high-accuracy, 2 pin, temperature sensor with an easy-to-use pulse</w:t>
+        <w:ind w:firstLine="0"/>
+      </w:pPr>
+    </w:p>
+    <w:p>
+      <w:pPr>
+        <w:ind w:firstLine="0"/>
+      </w:pPr>
+      <w:proofErr w:type="spellStart"/>
+      <w:r>
+        <w:t>The</w:t>
+      </w:r>
+      <w:proofErr w:type="spellEnd"/>
+      <w:r>
+        <w:t xml:space="preserve"> LMT01 device is a high-accuracy, 2 pin, temperature sensor with an easy-to-use pulse</w:t>
       </w:r>
       <w:r>
         <w:t xml:space="preserve"> </w:t>
       </w:r>
-      <w:proofErr w:type="gramStart"/>
-      <w:r>
-        <w:t>count</w:t>
-      </w:r>
-      <w:proofErr w:type="gramEnd"/>
-      <w:r>
-        <w:t xml:space="preserve"> current loop interface.  The LMT01 has the pulse count interface which is used to determine the temperature. Where the number of output pulses is proportional to the temperature.</w:t>
-      </w:r>
-    </w:p>
-    <w:p>
-      <w:pPr>
-        <w:ind w:firstLine="0"/>
-      </w:pPr>
-    </w:p>
-    <w:p>
-      <w:pPr>
-        <w:ind w:firstLine="0"/>
-      </w:pPr>
-      <w:r>
-        <w:t>//how</w:t>
-      </w:r>
-    </w:p>
-    <w:p>
-      <w:pPr>
-        <w:ind w:firstLine="0"/>
-      </w:pPr>
-      <w:r>
-        <w:t xml:space="preserve">The LMT01 temperature output is </w:t>
-      </w:r>
-      <w:proofErr w:type="spellStart"/>
-      <w:r>
-        <w:t>transmited</w:t>
-      </w:r>
-      <w:proofErr w:type="spellEnd"/>
-      <w:r>
-        <w:t xml:space="preserve"> over a single wire</w:t>
-      </w:r>
-      <w:r>
-        <w:t>, using a train of current pulses that change from 34uA to 125uA. A simple resi</w:t>
-      </w:r>
-      <w:r>
-        <w:t>s</w:t>
-      </w:r>
-      <w:r>
-        <w:t>tor is then used to convert the current pulses to a voltage. When the temperature is determined the current level will remain below 34uA for at most 54ms while the LMT01 is determining the temperature. When the temperature is determined, the pulse train begins.</w:t>
-      </w:r>
-      <w:r>
-        <w:t xml:space="preserve"> Where the pulse train toggles from the low current 34uA to a high current level of 125uA. The pulse train maximum interval is 50ms. After the pulse count has been transmitted the current level will remain low for the remainder of the 50ms. </w:t>
-      </w:r>
-      <w:r>
-        <w:t>The individual pulse frequency is 88khz. The LMT01 will continuously convert and transmit data when the power is supplied every 104ms.</w:t>
-      </w:r>
-    </w:p>
-    <w:p>
-      <w:pPr>
-        <w:ind w:firstLine="0"/>
-      </w:pPr>
-    </w:p>
-    <w:p>
-      <w:pPr>
-        <w:tabs>
-          <w:tab w:val="left" w:pos="3390"/>
-        </w:tabs>
-        <w:ind w:firstLine="0"/>
-      </w:pPr>
-      <w:r>
-        <w:t>//schematic</w:t>
-      </w:r>
-      <w:r>
-        <w:tab/>
-      </w:r>
-    </w:p>
-    <w:p>
-      <w:pPr>
-        <w:tabs>
-          <w:tab w:val="left" w:pos="3390"/>
-        </w:tabs>
-        <w:ind w:firstLine="0"/>
+      <w:r>
+        <w:t>counts</w:t>
+      </w:r>
+      <w:r>
+        <w:t xml:space="preserve"> current loop interface.  The LMT01 has </w:t>
+      </w:r>
+      <w:r>
+        <w:t>a</w:t>
+      </w:r>
+      <w:r>
+        <w:t xml:space="preserve"> pulse count interface which is used to determine the temperature. Where the number of output pulses is proportional to the temperature.</w:t>
+      </w:r>
+    </w:p>
+    <w:p>
+      <w:pPr>
+        <w:ind w:firstLine="0"/>
+        <w:jc w:val="center"/>
       </w:pPr>
       <w:r>
         <w:rPr>
           <w:noProof/>
         </w:rPr>
         <w:drawing>
-          <wp:inline distT="0" distB="0" distL="0" distR="0" wp14:anchorId="272C7D7D" wp14:editId="34657C6B">
-            <wp:extent cx="2753109" cy="1971950"/>
-            <wp:effectExtent l="0" t="0" r="9525" b="9525"/>
-            <wp:docPr id="274252159" name="Picture 1"/>
-            <wp:cNvGraphicFramePr>
-              <a:graphicFrameLocks xmlns:a="http://schemas.openxmlformats.org/drawingml/2006/main" noChangeAspect="1"/>
-            </wp:cNvGraphicFramePr>
-            <a:graphic xmlns:a="http://schemas.openxmlformats.org/drawingml/2006/main">
-              <a:graphicData uri="http://schemas.openxmlformats.org/drawingml/2006/picture">
-                <pic:pic xmlns:pic="http://schemas.openxmlformats.org/drawingml/2006/picture">
-                  <pic:nvPicPr>
-                    <pic:cNvPr id="274252159" name=""/>
-                    <pic:cNvPicPr/>
-                  </pic:nvPicPr>
-                  <pic:blipFill>
-                    <a:blip r:embed="rId9"/>
-                    <a:stretch>
-                      <a:fillRect/>
-                    </a:stretch>
-                  </pic:blipFill>
-                  <pic:spPr>
-                    <a:xfrm>
-                      <a:off x="0" y="0"/>
-                      <a:ext cx="2753109" cy="1971950"/>
-                    </a:xfrm>
-                    <a:prstGeom prst="rect">
-                      <a:avLst/>
-                    </a:prstGeom>
-                  </pic:spPr>
-                </pic:pic>
-              </a:graphicData>
-            </a:graphic>
-          </wp:inline>
-        </w:drawing>
-      </w:r>
-      <w:r>
-        <w:t xml:space="preserve">                           </w:t>
-      </w:r>
-      <w:r>
-        <w:rPr>
-          <w:noProof/>
-        </w:rPr>
-        <w:drawing>
-          <wp:inline distT="0" distB="0" distL="0" distR="0" wp14:anchorId="3EA0ADE3" wp14:editId="129A4DE8">
+          <wp:inline distT="0" distB="0" distL="0" distR="0" wp14:anchorId="08E60EB3" wp14:editId="7CCE8F76">
             <wp:extent cx="1552574" cy="1722109"/>
             <wp:effectExtent l="0" t="0" r="0" b="0"/>
             <wp:docPr id="908714015" name="Picture 1"/>
@@ -1730,6 +1609,125 @@
           </wp:inline>
         </w:drawing>
       </w:r>
+      <w:r>
+        <w:t xml:space="preserve"> </w:t>
+      </w:r>
+    </w:p>
+    <w:p>
+      <w:pPr>
+        <w:ind w:firstLine="0"/>
+        <w:jc w:val="center"/>
+      </w:pPr>
+      <w:r>
+        <w:rPr>
+          <w:b/>
+          <w:bCs/>
+        </w:rPr>
+        <w:t xml:space="preserve">Figure </w:t>
+      </w:r>
+      <w:r>
+        <w:rPr>
+          <w:b/>
+          <w:bCs/>
+        </w:rPr>
+        <w:t>1</w:t>
+      </w:r>
+      <w:r>
+        <w:rPr>
+          <w:b/>
+          <w:bCs/>
+        </w:rPr>
+        <w:t xml:space="preserve">:  LMT01 top view and pin                                    </w:t>
+      </w:r>
+    </w:p>
+    <w:p>
+      <w:pPr>
+        <w:ind w:firstLine="0"/>
+      </w:pPr>
+      <w:r>
+        <w:t xml:space="preserve">The LMT01 temperature output is </w:t>
+      </w:r>
+      <w:r>
+        <w:t>transmitted</w:t>
+      </w:r>
+      <w:r>
+        <w:t xml:space="preserve"> over a single wire</w:t>
+      </w:r>
+      <w:r>
+        <w:t>, using a train of current pulses that change from 34uA to 125uA. A simple resi</w:t>
+      </w:r>
+      <w:r>
+        <w:t>s</w:t>
+      </w:r>
+      <w:r>
+        <w:t>tor is then used to convert the current pulses to a voltage. Wh</w:t>
+      </w:r>
+      <w:r>
+        <w:t>ile</w:t>
+      </w:r>
+      <w:r>
+        <w:t xml:space="preserve"> the temperature is determined the current level will remain below 34uA for at most 54ms</w:t>
+      </w:r>
+      <w:r>
+        <w:t>, after a which a pulse train begins that has a period of at most 50ms</w:t>
+      </w:r>
+      <w:r>
+        <w:t xml:space="preserve"> that outputs a number of pulses proportional to the measured temperature</w:t>
+      </w:r>
+      <w:r>
+        <w:t>.</w:t>
+      </w:r>
+      <w:r>
+        <w:t xml:space="preserve"> </w:t>
+      </w:r>
+      <w:r>
+        <w:t>T</w:t>
+      </w:r>
+      <w:r>
+        <w:t xml:space="preserve">he pulse train toggles from the low current 34uA to a high current level of 125uA. </w:t>
+      </w:r>
+      <w:r>
+        <w:t>Having a</w:t>
+      </w:r>
+      <w:r>
+        <w:t xml:space="preserve"> maximum interval is 50ms. After the pulse count</w:t>
+      </w:r>
+      <w:r>
+        <w:t xml:space="preserve"> </w:t>
+      </w:r>
+      <w:r>
+        <w:t>has been transmitted</w:t>
+      </w:r>
+      <w:r>
+        <w:t xml:space="preserve"> that corresponds to the measured temperature</w:t>
+      </w:r>
+      <w:r>
+        <w:t xml:space="preserve"> the current level will remain low for the remainder of the 50ms</w:t>
+      </w:r>
+      <w:r>
+        <w:t>. The LMT01 will continuously convert and transmit data when the power is supplied every 104ms</w:t>
+      </w:r>
+      <w:r>
+        <w:t xml:space="preserve"> (</w:t>
+      </w:r>
+      <w:r>
+        <w:rPr>
+          <w:i/>
+          <w:iCs/>
+        </w:rPr>
+        <w:t>LMT01 DATASHEET</w:t>
+      </w:r>
+      <w:r>
+        <w:t>)</w:t>
+      </w:r>
+      <w:r>
+        <w:t>.</w:t>
+      </w:r>
+    </w:p>
+    <w:p>
+      <w:pPr>
+        <w:ind w:firstLine="0"/>
+      </w:pPr>
     </w:p>
     <w:p>
       <w:pPr>
@@ -1737,17 +1735,9 @@
           <w:tab w:val="left" w:pos="3390"/>
         </w:tabs>
         <w:ind w:firstLine="0"/>
-        <w:rPr>
-          <w:b/>
-          <w:bCs/>
-        </w:rPr>
-      </w:pPr>
-      <w:r>
-        <w:rPr>
-          <w:b/>
-          <w:bCs/>
-        </w:rPr>
-        <w:t xml:space="preserve">Figure 1: LMT01 micro-controller connection                      Figure 2:  LMT01 top view and pin                                    </w:t>
+      </w:pPr>
+      <w:r>
+        <w:tab/>
       </w:r>
     </w:p>
     <w:p>
@@ -1756,25 +1746,97 @@
           <w:tab w:val="left" w:pos="3390"/>
         </w:tabs>
         <w:ind w:firstLine="0"/>
-      </w:pPr>
+        <w:jc w:val="center"/>
+      </w:pPr>
+      <w:r>
+        <w:rPr>
+          <w:noProof/>
+        </w:rPr>
+        <w:drawing>
+          <wp:inline distT="0" distB="0" distL="0" distR="0" wp14:anchorId="272C7D7D" wp14:editId="34657C6B">
+            <wp:extent cx="2753109" cy="1971950"/>
+            <wp:effectExtent l="0" t="0" r="9525" b="9525"/>
+            <wp:docPr id="274252159" name="Picture 1"/>
+            <wp:cNvGraphicFramePr>
+              <a:graphicFrameLocks xmlns:a="http://schemas.openxmlformats.org/drawingml/2006/main" noChangeAspect="1"/>
+            </wp:cNvGraphicFramePr>
+            <a:graphic xmlns:a="http://schemas.openxmlformats.org/drawingml/2006/main">
+              <a:graphicData uri="http://schemas.openxmlformats.org/drawingml/2006/picture">
+                <pic:pic xmlns:pic="http://schemas.openxmlformats.org/drawingml/2006/picture">
+                  <pic:nvPicPr>
+                    <pic:cNvPr id="274252159" name=""/>
+                    <pic:cNvPicPr/>
+                  </pic:nvPicPr>
+                  <pic:blipFill>
+                    <a:blip r:embed="rId11"/>
+                    <a:stretch>
+                      <a:fillRect/>
+                    </a:stretch>
+                  </pic:blipFill>
+                  <pic:spPr>
+                    <a:xfrm>
+                      <a:off x="0" y="0"/>
+                      <a:ext cx="2753109" cy="1971950"/>
+                    </a:xfrm>
+                    <a:prstGeom prst="rect">
+                      <a:avLst/>
+                    </a:prstGeom>
+                  </pic:spPr>
+                </pic:pic>
+              </a:graphicData>
+            </a:graphic>
+          </wp:inline>
+        </w:drawing>
+      </w:r>
     </w:p>
     <w:p>
       <w:pPr>
         <w:tabs>
           <w:tab w:val="left" w:pos="3390"/>
         </w:tabs>
-      </w:pPr>
-    </w:p>
-    <w:p>
-      <w:pPr>
-        <w:ind w:firstLine="0"/>
-      </w:pPr>
-      <w:r>
-        <w:t>// resistor values</w:t>
-      </w:r>
-      <w:r>
-        <w:t xml:space="preserve"> and input voltage</w:t>
-      </w:r>
+        <w:ind w:firstLine="0"/>
+        <w:jc w:val="center"/>
+        <w:rPr>
+          <w:b/>
+          <w:bCs/>
+        </w:rPr>
+      </w:pPr>
+      <w:r>
+        <w:rPr>
+          <w:b/>
+          <w:bCs/>
+        </w:rPr>
+        <w:t xml:space="preserve">Figure </w:t>
+      </w:r>
+      <w:r>
+        <w:rPr>
+          <w:b/>
+          <w:bCs/>
+        </w:rPr>
+        <w:t>2</w:t>
+      </w:r>
+      <w:r>
+        <w:rPr>
+          <w:b/>
+          <w:bCs/>
+        </w:rPr>
+        <w:t>: LMT01 micro-controller connection</w:t>
+      </w:r>
+    </w:p>
+    <w:p>
+      <w:pPr>
+        <w:tabs>
+          <w:tab w:val="left" w:pos="3390"/>
+        </w:tabs>
+        <w:ind w:firstLine="0"/>
+      </w:pPr>
+    </w:p>
+    <w:p>
+      <w:pPr>
+        <w:tabs>
+          <w:tab w:val="left" w:pos="3390"/>
+        </w:tabs>
+      </w:pPr>
     </w:p>
     <w:p>
       <w:pPr>
@@ -1784,8 +1846,65 @@
         <w:t>The LMT01 takes as input 5V source</w:t>
       </w:r>
       <w:r>
-        <w:t xml:space="preserve">, with the minimum voltage across the sensor to be 5V.  To be able to detect the output voltage from the pulses, we calculate an appropriate resistance value. This is determined by the equation: </w:t>
-      </w:r>
+        <w:t>, with the minimum voltage across the sensor to be 5V</w:t>
+      </w:r>
+      <w:r>
+        <w:t xml:space="preserve">, with the </w:t>
+      </w:r>
+      <w:proofErr w:type="spellStart"/>
+      <w:r>
+        <w:t>ouput</w:t>
+      </w:r>
+      <w:proofErr w:type="spellEnd"/>
+      <w:r>
+        <w:t xml:space="preserve"> of the sensor (VN) connected to pin PA15 on the MCU</w:t>
+      </w:r>
+      <w:r>
+        <w:t xml:space="preserve">.  </w:t>
+      </w:r>
+      <w:r>
+        <w:t>For the MCU pin to</w:t>
+      </w:r>
+      <w:r>
+        <w:t xml:space="preserve"> be able to detect the output voltage from the pulses, </w:t>
+      </w:r>
+      <w:r>
+        <w:t>the current is converted to an appropriate voltage by</w:t>
+      </w:r>
+      <w:r>
+        <w:t xml:space="preserve"> calculat</w:t>
+      </w:r>
+      <w:r>
+        <w:t>ing</w:t>
+      </w:r>
+      <w:r>
+        <w:t xml:space="preserve"> </w:t>
+      </w:r>
+      <w:proofErr w:type="gramStart"/>
+      <w:r>
+        <w:t>an</w:t>
+      </w:r>
+      <w:proofErr w:type="gramEnd"/>
+      <w:r>
+        <w:t xml:space="preserve"> </w:t>
+      </w:r>
+      <w:r>
+        <w:t>required</w:t>
+      </w:r>
+      <w:r>
+        <w:t xml:space="preserve"> resistance value. This </w:t>
+      </w:r>
+      <w:r>
+        <w:t xml:space="preserve">value </w:t>
+      </w:r>
+      <w:r>
+        <w:t xml:space="preserve">determined by the equation: </w:t>
+      </w:r>
+    </w:p>
+    <w:p>
+      <w:pPr>
+        <w:ind w:firstLine="0"/>
+      </w:pPr>
     </w:p>
     <w:p>
       <w:pPr>
@@ -1806,8 +1925,23 @@
       <w:pPr>
         <w:ind w:firstLine="0"/>
       </w:pPr>
-      <w:r>
-        <w:t>The micro-controller detects as input a low signal that is less than 0.3VDD and an input high voltage (V</w:t>
+    </w:p>
+    <w:p>
+      <w:pPr>
+        <w:ind w:firstLine="0"/>
+      </w:pPr>
+      <w:r>
+        <w:t xml:space="preserve">The micro-controller detects as input a low signal that is less than </w:t>
+      </w:r>
+      <w:r>
+        <w:rPr>
+          <w:b/>
+          <w:bCs/>
+        </w:rPr>
+        <w:t>0.3VDD</w:t>
+      </w:r>
+      <w:r>
+        <w:t xml:space="preserve"> and an input high voltage (V</w:t>
       </w:r>
       <w:r>
         <w:rPr>
@@ -1816,7 +1950,17 @@
         <w:t>IH</w:t>
       </w:r>
       <w:r>
-        <w:t>) that is a minimum of 0.7VDD (</w:t>
+        <w:t xml:space="preserve">) that is a minimum of </w:t>
+      </w:r>
+      <w:r>
+        <w:rPr>
+          <w:b/>
+          <w:bCs/>
+        </w:rPr>
+        <w:t>0.7VDD</w:t>
+      </w:r>
+      <w:r>
+        <w:t xml:space="preserve"> (</w:t>
       </w:r>
       <w:r>
         <w:rPr>
@@ -1845,7 +1989,11 @@
         <w:t>).</w:t>
       </w:r>
       <w:r>
-        <w:t xml:space="preserve"> VDD falls in the range of [1.7V, 3.6V] (</w:t>
+        <w:t xml:space="preserve"> VDD falls in the range of [1.7V, </w:t>
+      </w:r>
+      <w:r>
+        <w:lastRenderedPageBreak/>
+        <w:t>3.6V] (</w:t>
       </w:r>
       <w:r>
         <w:rPr>
@@ -1855,7 +2003,19 @@
         <w:t>stm32f411re.pdf</w:t>
       </w:r>
       <w:r>
-        <w:t xml:space="preserve">). The ranged designed for was [3.3 – 3.6] V. </w:t>
+        <w:t>).</w:t>
+      </w:r>
+      <w:r>
+        <w:t xml:space="preserve"> For VDD = 3.6V it is determined that the high input voltage should be greater than 2.52V</w:t>
+      </w:r>
+      <w:r>
+        <w:t xml:space="preserve"> and the low input voltage should be less than 1.08V maximum</w:t>
+      </w:r>
+      <w:r>
+        <w:t>.</w:t>
+      </w:r>
+      <w:r>
+        <w:t xml:space="preserve"> </w:t>
       </w:r>
       <w:proofErr w:type="gramStart"/>
       <w:r>
@@ -1863,18 +2023,10 @@
       </w:r>
       <w:proofErr w:type="gramEnd"/>
       <w:r>
-        <w:t xml:space="preserve"> to determining the low voltage for 34uA current source:</w:t>
-      </w:r>
-      <w:r>
-        <w:t xml:space="preserve"> </w:t>
-      </w:r>
-      <w:r>
-        <w:rPr>
-          <w:b/>
-          <w:bCs/>
-          <w:color w:val="FF0000"/>
-        </w:rPr>
-        <w:t>Explain how resistor value determined</w:t>
+        <w:t xml:space="preserve"> the minimum resistance value for the high current of 125µA is determined by</w:t>
+      </w:r>
+      <w:r>
+        <w:t>:</w:t>
       </w:r>
     </w:p>
     <w:p>
@@ -1888,6 +2040,180 @@
       </w:pPr>
       <m:oMathPara>
         <m:oMath>
+          <m:r>
+            <w:rPr>
+              <w:rFonts w:ascii="Cambria Math" w:hAnsi="Cambria Math"/>
+            </w:rPr>
+            <m:t xml:space="preserve">R≥ </m:t>
+          </m:r>
+          <m:f>
+            <m:fPr>
+              <m:ctrlPr>
+                <w:rPr>
+                  <w:rFonts w:ascii="Cambria Math" w:hAnsi="Cambria Math"/>
+                  <w:i/>
+                </w:rPr>
+              </m:ctrlPr>
+            </m:fPr>
+            <m:num>
+              <m:r>
+                <w:rPr>
+                  <w:rFonts w:ascii="Cambria Math" w:hAnsi="Cambria Math"/>
+                </w:rPr>
+                <m:t>2.52</m:t>
+              </m:r>
+            </m:num>
+            <m:den>
+              <m:r>
+                <w:rPr>
+                  <w:rFonts w:ascii="Cambria Math" w:hAnsi="Cambria Math"/>
+                </w:rPr>
+                <m:t>125*</m:t>
+              </m:r>
+              <m:sSup>
+                <m:sSupPr>
+                  <m:ctrlPr>
+                    <w:rPr>
+                      <w:rFonts w:ascii="Cambria Math" w:hAnsi="Cambria Math"/>
+                      <w:i/>
+                    </w:rPr>
+                  </m:ctrlPr>
+                </m:sSupPr>
+                <m:e>
+                  <m:r>
+                    <w:rPr>
+                      <w:rFonts w:ascii="Cambria Math" w:hAnsi="Cambria Math"/>
+                    </w:rPr>
+                    <m:t>10</m:t>
+                  </m:r>
+                </m:e>
+                <m:sup>
+                  <m:r>
+                    <w:rPr>
+                      <w:rFonts w:ascii="Cambria Math" w:hAnsi="Cambria Math"/>
+                    </w:rPr>
+                    <m:t>-6</m:t>
+                  </m:r>
+                </m:sup>
+              </m:sSup>
+            </m:den>
+          </m:f>
+        </m:oMath>
+      </m:oMathPara>
+    </w:p>
+    <w:p>
+      <w:pPr>
+        <w:ind w:firstLine="0"/>
+      </w:pPr>
+    </w:p>
+    <w:p>
+      <w:pPr>
+        <w:ind w:firstLine="0"/>
+      </w:pPr>
+      <m:oMathPara>
+        <m:oMath>
+          <m:r>
+            <m:rPr>
+              <m:sty m:val="bi"/>
+            </m:rPr>
+            <w:rPr>
+              <w:rFonts w:ascii="Cambria Math" w:hAnsi="Cambria Math"/>
+            </w:rPr>
+            <m:t>R</m:t>
+          </m:r>
+          <m:r>
+            <w:rPr>
+              <w:rFonts w:ascii="Cambria Math" w:hAnsi="Cambria Math"/>
+            </w:rPr>
+            <m:t>≥20160Ω</m:t>
+          </m:r>
+        </m:oMath>
+      </m:oMathPara>
+    </w:p>
+    <w:p>
+      <w:pPr>
+        <w:ind w:firstLine="0"/>
+      </w:pPr>
+    </w:p>
+    <w:p>
+      <w:pPr>
+        <w:ind w:firstLine="0"/>
+      </w:pPr>
+      <w:r>
+        <w:t>For the designed circuit, a resistance value of 22kΩ is chosen which meets the above threshold. To verify that the voltage (</w:t>
+      </w:r>
+      <w:r>
+        <w:rPr>
+          <w:b/>
+          <w:bCs/>
+        </w:rPr>
+        <w:t>V</w:t>
+      </w:r>
+      <w:r>
+        <w:rPr>
+          <w:b/>
+          <w:bCs/>
+          <w:vertAlign w:val="subscript"/>
+        </w:rPr>
+        <w:t>IL</w:t>
+      </w:r>
+      <w:r>
+        <w:t>) from the low current (34µA) is within the maximum threshold of 1.08V, we compute:</w:t>
+      </w:r>
+    </w:p>
+    <w:p>
+      <w:pPr>
+        <w:ind w:firstLine="0"/>
+      </w:pPr>
+      <m:oMathPara>
+        <m:oMath>
+          <m:sSub>
+            <m:sSubPr>
+              <m:ctrlPr>
+                <w:rPr>
+                  <w:rFonts w:ascii="Cambria Math" w:hAnsi="Cambria Math"/>
+                  <w:i/>
+                </w:rPr>
+              </m:ctrlPr>
+            </m:sSubPr>
+            <m:e>
+              <m:r>
+                <w:rPr>
+                  <w:rFonts w:ascii="Cambria Math" w:hAnsi="Cambria Math"/>
+                </w:rPr>
+                <m:t>V</m:t>
+              </m:r>
+            </m:e>
+            <m:sub>
+              <m:r>
+                <w:rPr>
+                  <w:rFonts w:ascii="Cambria Math" w:hAnsi="Cambria Math"/>
+                </w:rPr>
+                <m:t>IL</m:t>
+              </m:r>
+            </m:sub>
+          </m:sSub>
+          <m:r>
+            <w:rPr>
+              <w:rFonts w:ascii="Cambria Math" w:hAnsi="Cambria Math"/>
+            </w:rPr>
+            <m:t>=  I*R</m:t>
+          </m:r>
+        </m:oMath>
+      </m:oMathPara>
+    </w:p>
+    <w:p>
+      <w:pPr>
+        <w:ind w:firstLine="0"/>
+      </w:pPr>
+      <m:oMathPara>
+        <m:oMath>
+          <m:r>
+            <w:rPr>
+              <w:rFonts w:ascii="Cambria Math" w:hAnsi="Cambria Math"/>
+            </w:rPr>
+            <m:t xml:space="preserve">                                  =</m:t>
+          </m:r>
           <m:d>
             <m:dPr>
               <m:ctrlPr>
@@ -1989,7 +2315,22 @@
             <w:rPr>
               <w:rFonts w:ascii="Cambria Math" w:hAnsi="Cambria Math"/>
             </w:rPr>
-            <m:t>=0.748 V</m:t>
+            <m:t xml:space="preserve">           </m:t>
+          </m:r>
+          <m:r>
+            <w:rPr>
+              <w:rFonts w:ascii="Cambria Math" w:hAnsi="Cambria Math"/>
+            </w:rPr>
+            <m:t>=</m:t>
+          </m:r>
+          <m:r>
+            <m:rPr>
+              <m:sty m:val="bi"/>
+            </m:rPr>
+            <w:rPr>
+              <w:rFonts w:ascii="Cambria Math" w:hAnsi="Cambria Math"/>
+            </w:rPr>
+            <m:t>0.748 V</m:t>
           </m:r>
         </m:oMath>
       </m:oMathPara>
@@ -1999,7 +2340,30 @@
         <w:ind w:firstLine="0"/>
       </w:pPr>
       <w:r>
-        <w:t>The high signal using a 22k resistor:</w:t>
+        <w:t>To verify the voltage (V</w:t>
+      </w:r>
+      <w:r>
+        <w:rPr>
+          <w:vertAlign w:val="subscript"/>
+        </w:rPr>
+        <w:t>IH</w:t>
+      </w:r>
+      <w:r>
+        <w:t xml:space="preserve">) from the high voltage is above </w:t>
+      </w:r>
+      <w:proofErr w:type="spellStart"/>
+      <w:r>
+        <w:t>it’s</w:t>
+      </w:r>
+      <w:proofErr w:type="spellEnd"/>
+      <w:r>
+        <w:t xml:space="preserve"> </w:t>
+      </w:r>
+      <w:r>
+        <w:t>minimum threshold 2.52V, we compute</w:t>
+      </w:r>
+      <w:r>
+        <w:t>:</w:t>
       </w:r>
     </w:p>
     <w:p>
@@ -2008,6 +2372,71 @@
       </w:pPr>
       <m:oMathPara>
         <m:oMath>
+          <m:sSub>
+            <m:sSubPr>
+              <m:ctrlPr>
+                <w:rPr>
+                  <w:rFonts w:ascii="Cambria Math" w:hAnsi="Cambria Math"/>
+                  <w:i/>
+                </w:rPr>
+              </m:ctrlPr>
+            </m:sSubPr>
+            <m:e>
+              <m:r>
+                <w:rPr>
+                  <w:rFonts w:ascii="Cambria Math" w:hAnsi="Cambria Math"/>
+                </w:rPr>
+                <m:t>V</m:t>
+              </m:r>
+            </m:e>
+            <m:sub>
+              <m:r>
+                <w:rPr>
+                  <w:rFonts w:ascii="Cambria Math" w:hAnsi="Cambria Math"/>
+                </w:rPr>
+                <m:t>I</m:t>
+              </m:r>
+              <m:r>
+                <w:rPr>
+                  <w:rFonts w:ascii="Cambria Math" w:hAnsi="Cambria Math"/>
+                </w:rPr>
+                <m:t>H</m:t>
+              </m:r>
+            </m:sub>
+          </m:sSub>
+          <m:r>
+            <w:rPr>
+              <w:rFonts w:ascii="Cambria Math" w:hAnsi="Cambria Math"/>
+            </w:rPr>
+            <m:t>=  I*R</m:t>
+          </m:r>
+        </m:oMath>
+      </m:oMathPara>
+    </w:p>
+    <w:p>
+      <w:pPr>
+        <w:ind w:firstLine="0"/>
+      </w:pPr>
+      <m:oMathPara>
+        <m:oMath>
+          <m:r>
+            <w:rPr>
+              <w:rFonts w:ascii="Cambria Math" w:hAnsi="Cambria Math"/>
+            </w:rPr>
+            <m:t xml:space="preserve">                                </m:t>
+          </m:r>
+          <m:r>
+            <w:rPr>
+              <w:rFonts w:ascii="Cambria Math" w:hAnsi="Cambria Math"/>
+            </w:rPr>
+            <m:t xml:space="preserve">    </m:t>
+          </m:r>
+          <m:r>
+            <w:rPr>
+              <w:rFonts w:ascii="Cambria Math" w:hAnsi="Cambria Math"/>
+            </w:rPr>
+            <m:t xml:space="preserve">  =</m:t>
+          </m:r>
           <m:d>
             <m:dPr>
               <m:ctrlPr>
@@ -2022,7 +2451,13 @@
                 <w:rPr>
                   <w:rFonts w:ascii="Cambria Math" w:hAnsi="Cambria Math"/>
                 </w:rPr>
-                <m:t>125x</m:t>
+                <m:t>125</m:t>
+              </m:r>
+              <m:r>
+                <w:rPr>
+                  <w:rFonts w:ascii="Cambria Math" w:hAnsi="Cambria Math"/>
+                </w:rPr>
+                <m:t>x</m:t>
               </m:r>
               <m:sSup>
                 <m:sSupPr>
@@ -2109,7 +2544,37 @@
             <w:rPr>
               <w:rFonts w:ascii="Cambria Math" w:hAnsi="Cambria Math"/>
             </w:rPr>
-            <m:t xml:space="preserve">=2.75V </m:t>
+            <m:t xml:space="preserve">    </m:t>
+          </m:r>
+          <m:r>
+            <w:rPr>
+              <w:rFonts w:ascii="Cambria Math" w:hAnsi="Cambria Math"/>
+            </w:rPr>
+            <m:t xml:space="preserve"> </m:t>
+          </m:r>
+          <m:r>
+            <w:rPr>
+              <w:rFonts w:ascii="Cambria Math" w:hAnsi="Cambria Math"/>
+            </w:rPr>
+            <m:t xml:space="preserve">  =</m:t>
+          </m:r>
+          <m:r>
+            <m:rPr>
+              <m:sty m:val="bi"/>
+            </m:rPr>
+            <w:rPr>
+              <w:rFonts w:ascii="Cambria Math" w:hAnsi="Cambria Math"/>
+            </w:rPr>
+            <m:t>2.75</m:t>
+          </m:r>
+          <m:r>
+            <m:rPr>
+              <m:sty m:val="bi"/>
+            </m:rPr>
+            <w:rPr>
+              <w:rFonts w:ascii="Cambria Math" w:hAnsi="Cambria Math"/>
+            </w:rPr>
+            <m:t>V</m:t>
           </m:r>
         </m:oMath>
       </m:oMathPara>
@@ -2118,128 +2583,239 @@
       <w:pPr>
         <w:ind w:firstLine="0"/>
       </w:pPr>
+    </w:p>
+    <w:p>
+      <w:pPr>
+        <w:ind w:firstLine="0"/>
+      </w:pPr>
+      <w:r>
+        <w:t>The above proves that for the low and high output current from the LMT01, using a resistor value of 22kΩ they have been converted to valid logic level, able to be detected by the MCU.</w:t>
+      </w:r>
+    </w:p>
+    <w:p>
+      <w:pPr>
+        <w:ind w:firstLine="0"/>
+      </w:pPr>
+    </w:p>
+    <w:p>
+      <w:pPr>
+        <w:ind w:firstLine="0"/>
+        <w:rPr>
+          <w:b/>
+          <w:bCs/>
+          <w:sz w:val="24"/>
+          <w:szCs w:val="26"/>
+        </w:rPr>
+      </w:pPr>
+      <w:r>
+        <w:rPr>
+          <w:b/>
+          <w:bCs/>
+          <w:sz w:val="24"/>
+          <w:szCs w:val="26"/>
+        </w:rPr>
+        <w:t>Top push button</w:t>
+      </w:r>
+    </w:p>
+    <w:p>
+      <w:pPr>
+        <w:ind w:firstLine="0"/>
+      </w:pPr>
+    </w:p>
+    <w:p>
+      <w:pPr>
+        <w:ind w:firstLine="0"/>
+      </w:pPr>
+      <w:r>
+        <w:t>The top button is</w:t>
+      </w:r>
+      <w:r>
+        <w:t xml:space="preserve"> used</w:t>
+      </w:r>
+      <w:r>
+        <w:t xml:space="preserve"> to initiate a measurement command across the LMT01 sensor discussed above and the LM235 analog sensor (not to be discussed). Upon pressing the top button on</w:t>
+      </w:r>
+      <w:r>
+        <w:t>c</w:t>
+      </w:r>
+      <w:r>
+        <w:t>e, it is to begin the measurement sequence, after which when the button is pressed again, the system</w:t>
+      </w:r>
+      <w:r>
+        <w:t xml:space="preserve"> is to</w:t>
+      </w:r>
+      <w:r>
+        <w:t xml:space="preserve"> stop measuring and returns the measured</w:t>
+      </w:r>
+      <w:r>
+        <w:t xml:space="preserve"> temperature</w:t>
+      </w:r>
+      <w:r>
+        <w:t xml:space="preserve"> value</w:t>
+      </w:r>
+      <w:r>
+        <w:t xml:space="preserve"> from the LTM01 sensor</w:t>
+      </w:r>
+      <w:r>
+        <w:t>.</w:t>
+      </w:r>
+    </w:p>
+    <w:p>
+      <w:pPr>
+        <w:ind w:firstLine="0"/>
+      </w:pPr>
+    </w:p>
+    <w:p>
+      <w:pPr>
+        <w:ind w:firstLine="0"/>
+      </w:pPr>
+      <w:r>
+        <w:t>The button is configured in an active low configuration. Where on a button press the signal is to be driven low, upon which the system detects the</w:t>
+      </w:r>
+      <w:r>
+        <w:t xml:space="preserve"> top push</w:t>
+      </w:r>
+      <w:r>
+        <w:t xml:space="preserve"> button </w:t>
+      </w:r>
+      <w:r>
+        <w:t xml:space="preserve">has been </w:t>
+      </w:r>
+      <w:r>
+        <w:t>press</w:t>
+      </w:r>
+      <w:r>
+        <w:t>ed</w:t>
+      </w:r>
+      <w:r>
+        <w:t>.</w:t>
+      </w:r>
+    </w:p>
+    <w:p>
+      <w:pPr>
+        <w:ind w:firstLine="0"/>
+      </w:pPr>
+    </w:p>
+    <w:p>
+      <w:pPr>
+        <w:ind w:firstLine="0"/>
+        <w:jc w:val="center"/>
+      </w:pPr>
+      <w:r>
+        <w:rPr>
+          <w:noProof/>
+        </w:rPr>
+        <w:drawing>
+          <wp:inline distT="0" distB="0" distL="0" distR="0" wp14:anchorId="6864E4F6" wp14:editId="6DAB187C">
+            <wp:extent cx="1457528" cy="2362530"/>
+            <wp:effectExtent l="0" t="0" r="0" b="0"/>
+            <wp:docPr id="923366826" name="Picture 1"/>
+            <wp:cNvGraphicFramePr>
+              <a:graphicFrameLocks xmlns:a="http://schemas.openxmlformats.org/drawingml/2006/main" noChangeAspect="1"/>
+            </wp:cNvGraphicFramePr>
+            <a:graphic xmlns:a="http://schemas.openxmlformats.org/drawingml/2006/main">
+              <a:graphicData uri="http://schemas.openxmlformats.org/drawingml/2006/picture">
+                <pic:pic xmlns:pic="http://schemas.openxmlformats.org/drawingml/2006/picture">
+                  <pic:nvPicPr>
+                    <pic:cNvPr id="923366826" name=""/>
+                    <pic:cNvPicPr/>
+                  </pic:nvPicPr>
+                  <pic:blipFill>
+                    <a:blip r:embed="rId12"/>
+                    <a:stretch>
+                      <a:fillRect/>
+                    </a:stretch>
+                  </pic:blipFill>
+                  <pic:spPr>
+                    <a:xfrm>
+                      <a:off x="0" y="0"/>
+                      <a:ext cx="1457528" cy="2362530"/>
+                    </a:xfrm>
+                    <a:prstGeom prst="rect">
+                      <a:avLst/>
+                    </a:prstGeom>
+                  </pic:spPr>
+                </pic:pic>
+              </a:graphicData>
+            </a:graphic>
+          </wp:inline>
+        </w:drawing>
+      </w:r>
+    </w:p>
+    <w:p>
+      <w:pPr>
+        <w:ind w:firstLine="0"/>
+        <w:jc w:val="center"/>
+        <w:rPr>
+          <w:b/>
+          <w:bCs/>
+        </w:rPr>
+      </w:pPr>
+      <w:r>
+        <w:rPr>
+          <w:b/>
+          <w:bCs/>
+        </w:rPr>
+        <w:t xml:space="preserve">Figure </w:t>
+      </w:r>
+      <w:r>
+        <w:rPr>
+          <w:b/>
+          <w:bCs/>
+        </w:rPr>
+        <w:t>3</w:t>
+      </w:r>
+      <w:r>
+        <w:rPr>
+          <w:b/>
+          <w:bCs/>
+        </w:rPr>
+        <w:t>: Active Low button configuration</w:t>
+      </w:r>
+    </w:p>
+    <w:p>
+      <w:pPr>
+        <w:ind w:firstLine="0"/>
+      </w:pPr>
+    </w:p>
+    <w:p>
+      <w:pPr>
+        <w:ind w:firstLine="0"/>
+      </w:pPr>
+      <w:r>
+        <w:t xml:space="preserve">No external circuit need to be built to achieve this active low configuration. </w:t>
+      </w:r>
+      <w:r>
+        <w:t>T</w:t>
+      </w:r>
+      <w:r>
+        <w:t>he stm32f411 board has a weak internal resistor that pulls the signal high (</w:t>
+      </w:r>
+      <w:r>
+        <w:rPr>
+          <w:i/>
+          <w:iCs/>
+        </w:rPr>
+        <w:t>STM32F411RE.PDF</w:t>
+      </w:r>
+      <w:r>
+        <w:t>). This</w:t>
+      </w:r>
+      <w:r>
+        <w:t xml:space="preserve"> weak</w:t>
+      </w:r>
+      <w:r>
+        <w:t xml:space="preserve"> </w:t>
+      </w:r>
+      <w:r>
+        <w:t>pull-</w:t>
+      </w:r>
+      <w:r>
+        <w:t xml:space="preserve">up </w:t>
+      </w:r>
       <w:r>
         <w:lastRenderedPageBreak/>
-        <w:t>Using a resistor value of 22k ohms, allows the current pulses to be converted to valid voltage logic level for the micro-controller to be able to detect the input.</w:t>
-      </w:r>
-    </w:p>
-    <w:p>
-      <w:pPr>
-        <w:ind w:firstLine="0"/>
-      </w:pPr>
-    </w:p>
-    <w:p>
-      <w:pPr>
-        <w:ind w:firstLine="0"/>
-        <w:rPr>
-          <w:b/>
-          <w:bCs/>
-        </w:rPr>
-      </w:pPr>
-      <w:r>
-        <w:rPr>
-          <w:b/>
-          <w:bCs/>
-        </w:rPr>
-        <w:t>Top push button</w:t>
-      </w:r>
-    </w:p>
-    <w:p>
-      <w:pPr>
-        <w:rPr>
-          <w:b/>
-          <w:bCs/>
-        </w:rPr>
-      </w:pPr>
-    </w:p>
-    <w:p>
-      <w:pPr>
-        <w:ind w:firstLine="0"/>
-      </w:pPr>
-      <w:r>
-        <w:t>//why</w:t>
-      </w:r>
-    </w:p>
-    <w:p>
-      <w:pPr>
-        <w:ind w:firstLine="0"/>
-      </w:pPr>
-      <w:r>
-        <w:t>The top button purpose is to initiate a measurement command across the LMT01 sensor discussed above and the LM235 analog sensor (not to be discussed). Upon pressing the top button one, it is to begin the measurement sequence, after which when the button is pressed again, the system stops measuring and returns the measured values.</w:t>
-      </w:r>
-    </w:p>
-    <w:p>
-      <w:pPr>
-        <w:ind w:firstLine="0"/>
-      </w:pPr>
-    </w:p>
-    <w:p>
-      <w:pPr>
-        <w:ind w:firstLine="0"/>
-      </w:pPr>
-      <w:r>
-        <w:t>//how (connections)</w:t>
-      </w:r>
-    </w:p>
-    <w:p>
-      <w:pPr>
-        <w:ind w:firstLine="0"/>
-      </w:pPr>
-      <w:r>
-        <w:t>The button is configured in an active low configuration. Where on a button press the signal is to be driven low, upon which the system detects the button the button press.</w:t>
-      </w:r>
-    </w:p>
-    <w:p>
-      <w:pPr>
-        <w:ind w:firstLine="0"/>
-      </w:pPr>
-      <w:r>
-        <w:t>//schematic</w:t>
-      </w:r>
-    </w:p>
-    <w:p>
-      <w:pPr>
-        <w:ind w:firstLine="0"/>
-      </w:pPr>
-    </w:p>
-    <w:p>
-      <w:pPr>
-        <w:ind w:firstLine="0"/>
-        <w:rPr>
-          <w:sz w:val="72"/>
-          <w:szCs w:val="44"/>
-        </w:rPr>
-      </w:pPr>
-      <w:r>
-        <w:rPr>
-          <w:b/>
-          <w:bCs/>
-          <w:sz w:val="72"/>
-          <w:szCs w:val="44"/>
-        </w:rPr>
-        <w:t>Insert schematic</w:t>
-      </w:r>
-    </w:p>
-    <w:p>
-      <w:pPr>
-        <w:ind w:firstLine="0"/>
-      </w:pPr>
-      <w:r>
-        <w:t>//resistor</w:t>
-      </w:r>
-    </w:p>
-    <w:p>
-      <w:pPr>
-        <w:ind w:firstLine="0"/>
-      </w:pPr>
-      <w:r>
-        <w:t>To achieve the active low setup, an internal</w:t>
-      </w:r>
-      <w:r>
-        <w:t xml:space="preserve"> pull-up</w:t>
-      </w:r>
-      <w:r>
-        <w:t xml:space="preserve"> resistor is used, where the typical resistor value is </w:t>
+        <w:t xml:space="preserve">resistor has a typical resistance of  </w:t>
       </w:r>
       <m:oMath>
         <m:r>
@@ -2252,28 +2828,31 @@
       <w:r>
         <w:t xml:space="preserve">.  </w:t>
       </w:r>
-    </w:p>
-    <w:p>
-      <w:pPr>
-        <w:ind w:firstLine="0"/>
-        <w:rPr>
-          <w:b/>
-          <w:bCs/>
-        </w:rPr>
-      </w:pPr>
-    </w:p>
-    <w:p>
-      <w:pPr>
-        <w:ind w:firstLine="0"/>
-        <w:rPr>
-          <w:b/>
-          <w:bCs/>
-        </w:rPr>
-      </w:pPr>
-      <w:r>
-        <w:rPr>
-          <w:b/>
-          <w:bCs/>
+      <w:r>
+        <w:t xml:space="preserve">The top button has been connected physically to GPIO PIN PB9, which has a supply voltage of 3.3V. </w:t>
+      </w:r>
+    </w:p>
+    <w:p>
+      <w:pPr>
+        <w:ind w:firstLine="0"/>
+      </w:pPr>
+    </w:p>
+    <w:p>
+      <w:pPr>
+        <w:ind w:firstLine="0"/>
+        <w:rPr>
+          <w:b/>
+          <w:bCs/>
+          <w:sz w:val="24"/>
+          <w:szCs w:val="26"/>
+        </w:rPr>
+      </w:pPr>
+      <w:r>
+        <w:rPr>
+          <w:b/>
+          <w:bCs/>
+          <w:sz w:val="24"/>
+          <w:szCs w:val="26"/>
         </w:rPr>
         <w:t>LED circuit</w:t>
       </w:r>
@@ -2281,33 +2860,23 @@
     <w:p>
       <w:pPr>
         <w:ind w:firstLine="0"/>
-        <w:rPr>
-          <w:b/>
-          <w:bCs/>
-        </w:rPr>
-      </w:pPr>
-    </w:p>
-    <w:p>
-      <w:pPr>
-        <w:ind w:firstLine="0"/>
-      </w:pPr>
-      <w:r>
-        <w:rPr>
-          <w:b/>
-          <w:bCs/>
-        </w:rPr>
-        <w:t xml:space="preserve">// </w:t>
-      </w:r>
-      <w:r>
-        <w:t xml:space="preserve">why </w:t>
-      </w:r>
-    </w:p>
-    <w:p>
-      <w:pPr>
-        <w:ind w:firstLine="0"/>
-      </w:pPr>
-      <w:r>
-        <w:t>The LED circuit serve to UI to indicate to the user the current state of the system.  The LEDs are labeled, D2, D3, D4, and D5</w:t>
+      </w:pPr>
+      <w:r>
+        <w:t xml:space="preserve"> </w:t>
+      </w:r>
+    </w:p>
+    <w:p>
+      <w:pPr>
+        <w:ind w:firstLine="0"/>
+      </w:pPr>
+      <w:r>
+        <w:t>The LED circuit serve</w:t>
+      </w:r>
+      <w:r>
+        <w:t xml:space="preserve">s </w:t>
+      </w:r>
+      <w:r>
+        <w:t>to indicate to the user the current state of the system.  The LEDs are labeled, D2, D3, D4, and D5</w:t>
       </w:r>
       <w:r>
         <w:t>, connected to pins PB10, PB4, PB5 and PA10 respectively.</w:t>
@@ -2340,9 +2909,89 @@
         <w:t>Remain on</w:t>
       </w:r>
     </w:p>
-    <w:p>
-      <w:pPr>
-        <w:ind w:firstLine="0"/>
+    <w:p/>
+    <w:p>
+      <w:pPr>
+        <w:jc w:val="center"/>
+      </w:pPr>
+      <w:r>
+        <w:rPr>
+          <w:noProof/>
+        </w:rPr>
+        <w:drawing>
+          <wp:inline distT="0" distB="0" distL="0" distR="0" wp14:anchorId="45912A2B" wp14:editId="6D0B7C4D">
+            <wp:extent cx="1266825" cy="2789943"/>
+            <wp:effectExtent l="0" t="0" r="0" b="0"/>
+            <wp:docPr id="1782987310" name="Picture 2"/>
+            <wp:cNvGraphicFramePr>
+              <a:graphicFrameLocks xmlns:a="http://schemas.openxmlformats.org/drawingml/2006/main" noChangeAspect="1"/>
+            </wp:cNvGraphicFramePr>
+            <a:graphic xmlns:a="http://schemas.openxmlformats.org/drawingml/2006/main">
+              <a:graphicData uri="http://schemas.openxmlformats.org/drawingml/2006/picture">
+                <pic:pic xmlns:pic="http://schemas.openxmlformats.org/drawingml/2006/picture">
+                  <pic:nvPicPr>
+                    <pic:cNvPr id="0" name="Picture 3"/>
+                    <pic:cNvPicPr>
+                      <a:picLocks noChangeAspect="1" noChangeArrowheads="1"/>
+                    </pic:cNvPicPr>
+                  </pic:nvPicPr>
+                  <pic:blipFill>
+                    <a:blip r:embed="rId13">
+                      <a:extLst>
+                        <a:ext uri="{28A0092B-C50C-407E-A947-70E740481C1C}">
+                          <a14:useLocalDpi xmlns:a14="http://schemas.microsoft.com/office/drawing/2010/main" val="0"/>
+                        </a:ext>
+                      </a:extLst>
+                    </a:blip>
+                    <a:srcRect/>
+                    <a:stretch>
+                      <a:fillRect/>
+                    </a:stretch>
+                  </pic:blipFill>
+                  <pic:spPr bwMode="auto">
+                    <a:xfrm>
+                      <a:off x="0" y="0"/>
+                      <a:ext cx="1282159" cy="2823714"/>
+                    </a:xfrm>
+                    <a:prstGeom prst="rect">
+                      <a:avLst/>
+                    </a:prstGeom>
+                    <a:noFill/>
+                    <a:ln>
+                      <a:noFill/>
+                    </a:ln>
+                  </pic:spPr>
+                </pic:pic>
+              </a:graphicData>
+            </a:graphic>
+          </wp:inline>
+        </w:drawing>
+      </w:r>
+    </w:p>
+    <w:p>
+      <w:pPr>
+        <w:jc w:val="center"/>
+        <w:rPr>
+          <w:b/>
+          <w:bCs/>
+        </w:rPr>
+      </w:pPr>
+      <w:r>
+        <w:rPr>
+          <w:b/>
+          <w:bCs/>
+        </w:rPr>
+        <w:t>Figure 4: LED circuit schematic</w:t>
+      </w:r>
+    </w:p>
+    <w:p>
+      <w:pPr>
+        <w:pStyle w:val="ListParagraph"/>
+        <w:numPr>
+          <w:ilvl w:val="0"/>
+          <w:numId w:val="0"/>
+        </w:numPr>
+        <w:ind w:left="720"/>
       </w:pPr>
     </w:p>
     <w:p>
@@ -2358,24 +3007,25 @@
         <w:ind w:firstLine="0"/>
       </w:pPr>
       <w:r>
-        <w:t>The system flashes the LED when a measurement is in progress. Once a measurement stops, the LED corresponding to the device performing the measurement is to stop is stop flashing, and remain on.</w:t>
-      </w:r>
-    </w:p>
-    <w:p>
-      <w:pPr>
-        <w:ind w:firstLine="0"/>
-      </w:pPr>
-    </w:p>
-    <w:p>
-      <w:pPr>
-        <w:ind w:firstLine="0"/>
-      </w:pPr>
-      <w:r>
-        <w:t>// how</w:t>
-      </w:r>
-      <w:r>
-        <w:t>, resistor value</w:t>
-      </w:r>
+        <w:t>The system flashes the LED when a measurement is in progress. Once a measurement stops, the LED corresponding to the device</w:t>
+      </w:r>
+      <w:r>
+        <w:t xml:space="preserve">s that are being </w:t>
+      </w:r>
+      <w:r>
+        <w:t>is stop flashing, and remain on</w:t>
+      </w:r>
+      <w:r>
+        <w:t>, indicating the end of the measurement</w:t>
+      </w:r>
+      <w:r>
+        <w:t>.</w:t>
+      </w:r>
+    </w:p>
+    <w:p>
+      <w:pPr>
+        <w:ind w:firstLine="0"/>
+      </w:pPr>
     </w:p>
     <w:p>
       <w:pPr>
@@ -2386,6 +3036,8 @@
       </w:r>
       <w:r>
         <w:rPr>
+          <w:b/>
+          <w:bCs/>
           <w:i/>
           <w:iCs/>
         </w:rPr>
@@ -2393,6 +3045,8 @@
       </w:r>
       <w:r>
         <w:rPr>
+          <w:b/>
+          <w:bCs/>
           <w:i/>
           <w:iCs/>
           <w:vertAlign w:val="subscript"/>
@@ -2414,16 +3068,19 @@
         <w:t xml:space="preserve"> </w:t>
       </w:r>
       <w:r>
-        <w:t xml:space="preserve">and a forward </w:t>
-      </w:r>
-      <w:proofErr w:type="gramStart"/>
-      <w:r>
-        <w:t>voltage(</w:t>
+        <w:t>and a forward voltage</w:t>
+      </w:r>
+      <w:r>
+        <w:t xml:space="preserve"> </w:t>
+      </w:r>
+      <w:r>
+        <w:t>(</w:t>
       </w:r>
       <w:proofErr w:type="spellStart"/>
-      <w:proofErr w:type="gramEnd"/>
-      <w:r>
-        <w:rPr>
+      <w:r>
+        <w:rPr>
+          <w:b/>
+          <w:bCs/>
           <w:i/>
           <w:iCs/>
         </w:rPr>
@@ -2431,6 +3088,8 @@
       </w:r>
       <w:r>
         <w:rPr>
+          <w:b/>
+          <w:bCs/>
           <w:i/>
           <w:iCs/>
           <w:vertAlign w:val="subscript"/>
@@ -2450,13 +3109,17 @@
         </m:r>
       </m:oMath>
       <w:r>
-        <w:t>.T</w:t>
-      </w:r>
-      <w:proofErr w:type="spellStart"/>
+        <w:t>.</w:t>
+      </w:r>
+      <w:r>
+        <w:t xml:space="preserve"> </w:t>
+      </w:r>
+      <w:r>
+        <w:t>T</w:t>
+      </w:r>
       <w:r>
         <w:t>he</w:t>
       </w:r>
-      <w:proofErr w:type="spellEnd"/>
       <w:r>
         <w:t xml:space="preserve"> </w:t>
       </w:r>
@@ -2474,8 +3137,43 @@
         <w:t xml:space="preserve">). </w:t>
       </w:r>
       <w:r>
-        <w:t xml:space="preserve"> From this an appropriate resistance value is calculate using:</w:t>
-      </w:r>
+        <w:t xml:space="preserve">The pin can sink/source a </w:t>
+      </w:r>
+      <w:r>
+        <w:rPr>
+          <w:i/>
+          <w:iCs/>
+        </w:rPr>
+        <w:t>±8mA</w:t>
+      </w:r>
+      <w:r>
+        <w:t>, and can sink/source a maximum of ±25mA</w:t>
+      </w:r>
+      <w:r>
+        <w:t xml:space="preserve"> (stm32f411re.pdf</w:t>
+      </w:r>
+      <w:proofErr w:type="gramStart"/>
+      <w:r>
+        <w:t>)</w:t>
+      </w:r>
+      <w:r>
+        <w:t xml:space="preserve"> </w:t>
+      </w:r>
+      <w:r>
+        <w:t>.</w:t>
+      </w:r>
+      <w:proofErr w:type="gramEnd"/>
+      <w:r>
+        <w:t xml:space="preserve"> To prevent any damage to the MCU pin the current is restricted to 8Ma. </w:t>
+      </w:r>
+      <w:r>
+        <w:t>From this an appropriate resistance value is calculate using:</w:t>
+      </w:r>
+    </w:p>
+    <w:p>
+      <w:pPr>
+        <w:ind w:firstLine="0"/>
+      </w:pPr>
     </w:p>
     <w:p>
       <w:pPr>
@@ -2536,7 +3234,13 @@
                 <w:rPr>
                   <w:rFonts w:ascii="Cambria Math" w:hAnsi="Cambria Math"/>
                 </w:rPr>
-                <m:t>20x</m:t>
+                <m:t>8</m:t>
+              </m:r>
+              <m:r>
+                <w:rPr>
+                  <w:rFonts w:ascii="Cambria Math" w:hAnsi="Cambria Math"/>
+                </w:rPr>
+                <m:t>x</m:t>
               </m:r>
               <m:sSup>
                 <m:sSupPr>
@@ -2578,14 +3282,21 @@
     <w:p>
       <w:pPr>
         <w:ind w:firstLine="0"/>
+        <w:rPr>
+          <w:b/>
+          <w:bCs/>
+        </w:rPr>
       </w:pPr>
       <m:oMathPara>
         <m:oMath>
           <m:r>
+            <m:rPr>
+              <m:sty m:val="bi"/>
+            </m:rPr>
             <w:rPr>
               <w:rFonts w:ascii="Cambria Math" w:hAnsi="Cambria Math"/>
             </w:rPr>
-            <m:t>R=55Ω</m:t>
+            <m:t>R=137.5Ω</m:t>
           </m:r>
         </m:oMath>
       </m:oMathPara>
@@ -2598,43 +3309,17 @@
           <w:bCs/>
         </w:rPr>
       </w:pPr>
-      <w:r>
-        <w:rPr>
-          <w:b/>
-          <w:bCs/>
-          <w:color w:val="FF0000"/>
-        </w:rPr>
-        <w:t xml:space="preserve">(Mention something </w:t>
-      </w:r>
+    </w:p>
+    <w:p>
+      <w:pPr>
+        <w:ind w:firstLine="0"/>
+      </w:pPr>
       <w:proofErr w:type="gramStart"/>
       <w:r>
-        <w:rPr>
-          <w:b/>
-          <w:bCs/>
-          <w:color w:val="FF0000"/>
-        </w:rPr>
-        <w:t>about  MCU</w:t>
+        <w:t>Thus</w:t>
       </w:r>
       <w:proofErr w:type="gramEnd"/>
       <w:r>
-        <w:rPr>
-          <w:b/>
-          <w:bCs/>
-          <w:color w:val="FF0000"/>
-        </w:rPr>
-        <w:t xml:space="preserve"> sinking/sourcing 8mA)</w:t>
-      </w:r>
-    </w:p>
-    <w:p>
-      <w:pPr>
-        <w:ind w:firstLine="0"/>
-      </w:pPr>
-      <w:proofErr w:type="gramStart"/>
-      <w:r>
-        <w:t>Thus</w:t>
-      </w:r>
-      <w:proofErr w:type="gramEnd"/>
-      <w:r>
         <w:t xml:space="preserve"> an appropriate resistance value for the LED circuit is 55Ω. Below please find the schematic for the LED circuit.</w:t>
       </w:r>
     </w:p>
@@ -2646,59 +3331,58 @@
     <w:p>
       <w:pPr>
         <w:ind w:firstLine="0"/>
-      </w:pPr>
-      <w:r>
-        <w:t>//schematic</w:t>
-      </w:r>
-    </w:p>
-    <w:p>
-      <w:pPr>
-        <w:ind w:firstLine="0"/>
-      </w:pPr>
-    </w:p>
-    <w:p>
-      <w:pPr>
-        <w:ind w:firstLine="0"/>
-        <w:rPr>
-          <w:b/>
-          <w:bCs/>
-          <w:sz w:val="72"/>
-          <w:szCs w:val="44"/>
-        </w:rPr>
-      </w:pPr>
-      <w:r>
-        <w:rPr>
-          <w:b/>
-          <w:bCs/>
-          <w:sz w:val="72"/>
-          <w:szCs w:val="44"/>
-        </w:rPr>
-        <w:t>Insert sche</w:t>
-      </w:r>
-      <w:r>
-        <w:rPr>
-          <w:b/>
-          <w:bCs/>
-          <w:sz w:val="72"/>
-          <w:szCs w:val="44"/>
-        </w:rPr>
-        <w:t>matic</w:t>
-      </w:r>
-    </w:p>
-    <w:p>
-      <w:pPr>
-        <w:ind w:firstLine="0"/>
-        <w:rPr>
-          <w:b/>
-          <w:bCs/>
-          <w:sz w:val="72"/>
-          <w:szCs w:val="44"/>
-        </w:rPr>
-      </w:pPr>
-      <w:r>
-        <w:rPr>
-          <w:b/>
-          <w:bCs/>
+        <w:rPr>
+          <w:b/>
+          <w:bCs/>
+        </w:rPr>
+      </w:pPr>
+    </w:p>
+    <w:p>
+      <w:pPr>
+        <w:ind w:firstLine="0"/>
+        <w:jc w:val="center"/>
+        <w:rPr>
+          <w:b/>
+          <w:bCs/>
+        </w:rPr>
+      </w:pPr>
+    </w:p>
+    <w:p>
+      <w:pPr>
+        <w:ind w:firstLine="0"/>
+        <w:rPr>
+          <w:b/>
+          <w:bCs/>
+        </w:rPr>
+      </w:pPr>
+    </w:p>
+    <w:p>
+      <w:pPr>
+        <w:ind w:firstLine="0"/>
+        <w:rPr>
+          <w:b/>
+          <w:bCs/>
+          <w:sz w:val="36"/>
+          <w:szCs w:val="32"/>
+        </w:rPr>
+      </w:pPr>
+    </w:p>
+    <w:p>
+      <w:pPr>
+        <w:ind w:firstLine="0"/>
+        <w:rPr>
+          <w:b/>
+          <w:bCs/>
+          <w:sz w:val="160"/>
+          <w:szCs w:val="50"/>
+        </w:rPr>
+      </w:pPr>
+      <w:r>
+        <w:rPr>
+          <w:b/>
+          <w:bCs/>
+          <w:sz w:val="32"/>
+          <w:szCs w:val="30"/>
         </w:rPr>
         <w:lastRenderedPageBreak/>
         <w:t>Task 2: Software Design Details</w:t>
@@ -2718,31 +3402,110 @@
         <w:rPr>
           <w:b/>
           <w:bCs/>
-        </w:rPr>
-      </w:pPr>
-      <w:r>
-        <w:rPr>
-          <w:b/>
-          <w:bCs/>
-        </w:rPr>
-        <w:t>//LMT01</w:t>
-      </w:r>
-    </w:p>
-    <w:p>
-      <w:pPr>
-        <w:ind w:firstLine="0"/>
-        <w:rPr>
-          <w:b/>
-          <w:bCs/>
-        </w:rPr>
-      </w:pPr>
-    </w:p>
-    <w:p>
-      <w:pPr>
-        <w:ind w:firstLine="0"/>
-        <w:rPr>
-          <w:b/>
-          <w:bCs/>
+          <w:sz w:val="24"/>
+          <w:szCs w:val="26"/>
+        </w:rPr>
+      </w:pPr>
+      <w:r>
+        <w:rPr>
+          <w:b/>
+          <w:bCs/>
+          <w:sz w:val="24"/>
+          <w:szCs w:val="26"/>
+        </w:rPr>
+        <w:t>LMT01</w:t>
+      </w:r>
+    </w:p>
+    <w:p>
+      <w:pPr>
+        <w:ind w:firstLine="0"/>
+        <w:rPr>
+          <w:b/>
+          <w:bCs/>
+        </w:rPr>
+      </w:pPr>
+    </w:p>
+    <w:p>
+      <w:pPr>
+        <w:ind w:firstLine="0"/>
+      </w:pPr>
+      <w:r>
+        <w:t xml:space="preserve">The </w:t>
+      </w:r>
+      <w:r>
+        <w:t>LMT01 had a window period of maximum 104ms in which the measured temperature by the device will be ou</w:t>
+      </w:r>
+      <w:r>
+        <w:t>t</w:t>
+      </w:r>
+      <w:r>
+        <w:t>put as pulses. At every 104ms window period, the temperature is to be determined</w:t>
+      </w:r>
+      <w:r>
+        <w:t>, while being cautious of overlapping window period readings</w:t>
+      </w:r>
+      <w:r>
+        <w:t>.</w:t>
+      </w:r>
+    </w:p>
+    <w:p>
+      <w:pPr>
+        <w:ind w:firstLine="0"/>
+      </w:pPr>
+    </w:p>
+    <w:p>
+      <w:pPr>
+        <w:ind w:firstLine="0"/>
+      </w:pPr>
+      <w:r>
+        <w:t>The output of the average temp of the LMT01is to be within 3 degrees of the measured temperature of the testing station. The temperature from the LMT01 sensor is to change appropriately when the sensor is touched.</w:t>
+      </w:r>
+      <w:r>
+        <w:t xml:space="preserve"> This requirement is met and is proved in the next section.</w:t>
+      </w:r>
+    </w:p>
+    <w:p>
+      <w:pPr>
+        <w:ind w:firstLine="0"/>
+      </w:pPr>
+    </w:p>
+    <w:p>
+      <w:pPr>
+        <w:ind w:firstLine="0"/>
+        <w:rPr>
+          <w:b/>
+          <w:bCs/>
+          <w:sz w:val="24"/>
+          <w:szCs w:val="26"/>
+        </w:rPr>
+      </w:pPr>
+      <w:r>
+        <w:rPr>
+          <w:b/>
+          <w:bCs/>
+          <w:sz w:val="24"/>
+          <w:szCs w:val="26"/>
+        </w:rPr>
+        <w:t>S</w:t>
+      </w:r>
+      <w:r>
+        <w:rPr>
+          <w:b/>
+          <w:bCs/>
+          <w:sz w:val="24"/>
+          <w:szCs w:val="26"/>
+        </w:rPr>
+        <w:t xml:space="preserve">oftware design </w:t>
+      </w:r>
+    </w:p>
+    <w:p>
+      <w:pPr>
+        <w:ind w:left="360" w:firstLine="0"/>
+        <w:jc w:val="center"/>
+        <w:rPr>
+          <w:b/>
+          <w:bCs/>
+          <w:lang w:val="en-ZA"/>
         </w:rPr>
       </w:pPr>
       <w:r>
@@ -2751,9 +3514,9 @@
         </w:rPr>
         <w:drawing>
           <wp:inline distT="0" distB="0" distL="0" distR="0">
-            <wp:extent cx="5731510" cy="5015865"/>
-            <wp:effectExtent l="0" t="0" r="0" b="0"/>
-            <wp:docPr id="854217804" name="Picture 1"/>
+            <wp:extent cx="5731510" cy="4666615"/>
+            <wp:effectExtent l="0" t="0" r="2540" b="635"/>
+            <wp:docPr id="2130919239" name="Picture 1"/>
             <wp:cNvGraphicFramePr>
               <a:graphicFrameLocks xmlns:a="http://schemas.openxmlformats.org/drawingml/2006/main" noChangeAspect="1"/>
             </wp:cNvGraphicFramePr>
@@ -2767,7 +3530,7 @@
                     </pic:cNvPicPr>
                   </pic:nvPicPr>
                   <pic:blipFill>
-                    <a:blip r:embed="rId11">
+                    <a:blip r:embed="rId14" cstate="print">
                       <a:extLst>
                         <a:ext uri="{28A0092B-C50C-407E-A947-70E740481C1C}">
                           <a14:useLocalDpi xmlns:a14="http://schemas.microsoft.com/office/drawing/2010/main" val="0"/>
@@ -2782,7 +3545,7 @@
                   <pic:spPr bwMode="auto">
                     <a:xfrm>
                       <a:off x="0" y="0"/>
-                      <a:ext cx="5731510" cy="5015865"/>
+                      <a:ext cx="5731510" cy="4666615"/>
                     </a:xfrm>
                     <a:prstGeom prst="rect">
                       <a:avLst/>
@@ -2811,84 +3574,1554 @@
     <w:p>
       <w:pPr>
         <w:ind w:firstLine="0"/>
-        <w:rPr>
-          <w:b/>
-          <w:bCs/>
-        </w:rPr>
-      </w:pPr>
-    </w:p>
-    <w:p>
-      <w:pPr>
-        <w:ind w:firstLine="0"/>
-        <w:rPr>
-          <w:b/>
-          <w:bCs/>
-        </w:rPr>
-      </w:pPr>
-    </w:p>
-    <w:p>
-      <w:pPr>
-        <w:ind w:firstLine="0"/>
-        <w:rPr>
-          <w:b/>
-          <w:bCs/>
-        </w:rPr>
-      </w:pPr>
-    </w:p>
-    <w:p>
-      <w:pPr>
-        <w:ind w:firstLine="0"/>
-        <w:rPr>
-          <w:b/>
-          <w:bCs/>
-        </w:rPr>
-      </w:pPr>
-    </w:p>
-    <w:p>
-      <w:pPr>
-        <w:ind w:firstLine="0"/>
-        <w:rPr>
-          <w:b/>
-          <w:bCs/>
-        </w:rPr>
-      </w:pPr>
-    </w:p>
-    <w:p>
-      <w:pPr>
-        <w:ind w:firstLine="0"/>
-        <w:rPr>
-          <w:b/>
-          <w:bCs/>
-        </w:rPr>
-      </w:pPr>
-    </w:p>
-    <w:p>
-      <w:pPr>
-        <w:ind w:firstLine="0"/>
-        <w:rPr>
-          <w:b/>
-          <w:bCs/>
-        </w:rPr>
-      </w:pPr>
-    </w:p>
-    <w:p>
-      <w:pPr>
-        <w:ind w:firstLine="0"/>
-        <w:rPr>
-          <w:b/>
-          <w:bCs/>
-        </w:rPr>
-      </w:pPr>
-      <w:r>
-        <w:rPr>
-          <w:b/>
-          <w:bCs/>
-        </w:rPr>
+        <w:jc w:val="center"/>
+        <w:rPr>
+          <w:b/>
+          <w:bCs/>
+        </w:rPr>
+      </w:pPr>
+      <w:r>
+        <w:rPr>
+          <w:b/>
+          <w:bCs/>
+        </w:rPr>
+        <w:t xml:space="preserve">Figure </w:t>
+      </w:r>
+      <w:r>
+        <w:rPr>
+          <w:b/>
+          <w:bCs/>
+        </w:rPr>
+        <w:t>5</w:t>
+      </w:r>
+      <w:r>
+        <w:rPr>
+          <w:b/>
+          <w:bCs/>
+        </w:rPr>
+        <w:t>: LT01 software design</w:t>
+      </w:r>
+      <w:r>
+        <w:rPr>
+          <w:b/>
+          <w:bCs/>
+        </w:rPr>
+        <w:t xml:space="preserve"> – Measurement and Conversion</w:t>
+      </w:r>
+    </w:p>
+    <w:p>
+      <w:pPr>
+        <w:ind w:firstLine="0"/>
+        <w:rPr>
+          <w:b/>
+          <w:bCs/>
+        </w:rPr>
+      </w:pPr>
+    </w:p>
+    <w:p>
+      <w:pPr>
+        <w:ind w:firstLine="0"/>
+      </w:pPr>
+      <w:r>
+        <w:t xml:space="preserve">To setup the software for the </w:t>
+      </w:r>
+      <w:r>
+        <w:t xml:space="preserve">LMT01 sensor </w:t>
+      </w:r>
+      <w:r>
+        <w:t xml:space="preserve">we begin by </w:t>
+      </w:r>
+      <w:r>
+        <w:t xml:space="preserve">configuring the required peripheral for the LMT01 sensor via the STM32CUBEIDE </w:t>
+      </w:r>
+      <w:r>
+        <w:rPr>
+          <w:b/>
+          <w:bCs/>
+          <w:i/>
+          <w:iCs/>
+        </w:rPr>
+        <w:t>.</w:t>
+      </w:r>
+      <w:proofErr w:type="spellStart"/>
+      <w:r>
+        <w:rPr>
+          <w:b/>
+          <w:bCs/>
+          <w:i/>
+          <w:iCs/>
+        </w:rPr>
+        <w:t>ioc</w:t>
+      </w:r>
+      <w:proofErr w:type="spellEnd"/>
+      <w:r>
+        <w:t xml:space="preserve"> file. </w:t>
+      </w:r>
+      <w:r>
+        <w:t xml:space="preserve">GPIO </w:t>
+      </w:r>
+      <w:r>
+        <w:t xml:space="preserve">Pin PA15 is set as </w:t>
+      </w:r>
+      <w:r>
+        <w:t xml:space="preserve">timer </w:t>
+      </w:r>
+      <w:r>
+        <w:t>PIN</w:t>
+      </w:r>
+      <w:r>
+        <w:t xml:space="preserve">, with interrupts enabled by checking the NVIC box in the parameter settings. Next this interrupt is </w:t>
+      </w:r>
+      <w:r>
+        <w:t>configured to be triggered on the rising edge</w:t>
+      </w:r>
+      <w:r>
+        <w:t xml:space="preserve"> with the mode of the timer to be in</w:t>
+      </w:r>
+      <w:r>
+        <w:t xml:space="preserve"> Input Capture mode for reasons that follow.</w:t>
+      </w:r>
+    </w:p>
+    <w:p>
+      <w:pPr>
+        <w:ind w:firstLine="0"/>
+      </w:pPr>
+    </w:p>
+    <w:p>
+      <w:pPr>
+        <w:ind w:firstLine="0"/>
+      </w:pPr>
+      <w:r>
+        <w:lastRenderedPageBreak/>
+        <w:t>TIMER</w:t>
+      </w:r>
+      <w:r>
+        <w:t xml:space="preserve"> PINS</w:t>
+      </w:r>
+      <w:r>
+        <w:t xml:space="preserve"> can be set in one of 4 </w:t>
+      </w:r>
+      <w:r>
+        <w:t>modes</w:t>
+      </w:r>
+      <w:r>
+        <w:t xml:space="preserve">, namely; Input Capture, PWM mode, One Pulse Mode and Output compare Mode, each with their own functions. Of interest is the Input capture. This mode </w:t>
+      </w:r>
+      <w:r>
+        <w:t xml:space="preserve">is to be used </w:t>
+      </w:r>
+      <w:r>
+        <w:t>to capture the time at which interrupts occur</w:t>
+      </w:r>
+      <w:r>
+        <w:t>, which enables us to keep track of the windowing periods</w:t>
+      </w:r>
+      <w:r>
+        <w:t xml:space="preserve">. </w:t>
+      </w:r>
+      <w:r>
+        <w:t xml:space="preserve"> PIN PA15 is setup as a timer in input capture mode</w:t>
+      </w:r>
+      <w:r>
+        <w:t xml:space="preserve">, where </w:t>
+      </w:r>
+      <w:r>
+        <w:t>PA15 is connected to timer 2 CHANNEL 1.</w:t>
+      </w:r>
+    </w:p>
+    <w:p>
+      <w:pPr>
+        <w:ind w:firstLine="0"/>
+      </w:pPr>
+    </w:p>
+    <w:p>
+      <w:pPr>
+        <w:ind w:firstLine="0"/>
+        <w:rPr>
+          <w:b/>
+          <w:bCs/>
+        </w:rPr>
+      </w:pPr>
+      <w:r>
+        <w:t>The hardware has been setup such that the output current from the LTM01 is converted to valid</w:t>
+      </w:r>
+      <w:r>
+        <w:t xml:space="preserve"> </w:t>
+      </w:r>
+      <w:r>
+        <w:t>voltage logic levels.</w:t>
+      </w:r>
+      <w:r>
+        <w:t xml:space="preserve">  Each pulse will trigger the interrupt. The LMT01 sensor outputs pulses at 88khz, from this the calculated period of each pulse is approximately 11.36us ~ 12us.  </w:t>
+      </w:r>
+      <w:r>
+        <w:t xml:space="preserve">Because the period of each pulse is in the micro-second range, </w:t>
+      </w:r>
+      <w:r>
+        <w:t>the timer clock</w:t>
+      </w:r>
+      <w:r>
+        <w:t xml:space="preserve"> </w:t>
+      </w:r>
+      <w:r>
+        <w:t xml:space="preserve">is </w:t>
+      </w:r>
+      <w:r>
+        <w:t>configure</w:t>
+      </w:r>
+      <w:r>
+        <w:t xml:space="preserve">d to count in </w:t>
+      </w:r>
+      <w:r>
+        <w:rPr>
+          <w:b/>
+          <w:bCs/>
+        </w:rPr>
+        <w:t>µs</w:t>
+      </w:r>
+      <w:r>
+        <w:t xml:space="preserve"> (micro-seconds). For this</w:t>
+      </w:r>
+      <w:r>
+        <w:t xml:space="preserve">, Timer 2 (timer that PA15 is connected to) frequency is scaled down </w:t>
+      </w:r>
+      <w:r>
+        <w:t xml:space="preserve">from 84Mhz </w:t>
+      </w:r>
+      <w:r>
+        <w:t>to a 1M</w:t>
+      </w:r>
+      <w:r>
+        <w:t>h</w:t>
+      </w:r>
+      <w:r>
+        <w:t>z signal.</w:t>
+      </w:r>
+    </w:p>
+    <w:p>
+      <w:pPr>
+        <w:ind w:firstLine="0"/>
+        <w:rPr>
+          <w:b/>
+          <w:bCs/>
+        </w:rPr>
+      </w:pPr>
+    </w:p>
+    <w:p>
+      <w:pPr>
+        <w:ind w:firstLine="0"/>
+      </w:pPr>
+      <w:r>
+        <w:t>The timer is started and t</w:t>
+      </w:r>
+      <w:r>
+        <w:t xml:space="preserve">he approach taken </w:t>
+      </w:r>
+      <w:r>
+        <w:t xml:space="preserve">is </w:t>
+      </w:r>
+      <w:r>
+        <w:t>to measure the time between consecutive pulses. Noting that</w:t>
+      </w:r>
+      <w:r>
+        <w:t xml:space="preserve"> within a window period</w:t>
+      </w:r>
+      <w:r>
+        <w:t>,</w:t>
+      </w:r>
+      <w:r>
+        <w:t xml:space="preserve"> a pulse </w:t>
+      </w:r>
+      <w:r>
+        <w:t xml:space="preserve">is </w:t>
+      </w:r>
+      <w:r>
+        <w:t>expect</w:t>
+      </w:r>
+      <w:r>
+        <w:t>ed</w:t>
+      </w:r>
+      <w:r>
+        <w:t xml:space="preserve"> </w:t>
+      </w:r>
+      <w:r>
+        <w:t>every 12µs</w:t>
+      </w:r>
+      <w:r>
+        <w:t xml:space="preserve"> once the pulse train begins. F</w:t>
+      </w:r>
+      <w:r>
+        <w:t>or any</w:t>
+      </w:r>
+      <w:r>
+        <w:t xml:space="preserve"> measured</w:t>
+      </w:r>
+      <w:r>
+        <w:t xml:space="preserve"> </w:t>
+      </w:r>
+      <w:proofErr w:type="gramStart"/>
+      <w:r>
+        <w:t>time</w:t>
+      </w:r>
+      <w:proofErr w:type="gramEnd"/>
+      <w:r>
+        <w:t xml:space="preserve"> </w:t>
+      </w:r>
+      <w:r>
+        <w:t>larger than 12µs, it means that</w:t>
+      </w:r>
+      <w:r>
+        <w:t xml:space="preserve"> the</w:t>
+      </w:r>
+      <w:r>
+        <w:t xml:space="preserve"> next pulse window has started</w:t>
+      </w:r>
+      <w:r>
+        <w:t>,</w:t>
+      </w:r>
+      <w:r>
+        <w:t xml:space="preserve"> thus</w:t>
+      </w:r>
+      <w:r>
+        <w:t xml:space="preserve"> the count is to be restarted and the temperature</w:t>
+      </w:r>
+      <w:r>
+        <w:t xml:space="preserve"> to be</w:t>
+      </w:r>
+      <w:r>
+        <w:t xml:space="preserve"> recalculated</w:t>
+      </w:r>
+      <w:r>
+        <w:t>.</w:t>
+      </w:r>
+      <w:r>
+        <w:t xml:space="preserve"> </w:t>
+      </w:r>
+    </w:p>
+    <w:p>
+      <w:pPr>
+        <w:ind w:firstLine="0"/>
+      </w:pPr>
+    </w:p>
+    <w:p>
+      <w:pPr>
+        <w:ind w:firstLine="0"/>
+      </w:pPr>
+      <w:r>
+        <w:t>Within each window period</w:t>
+      </w:r>
+      <w:r>
+        <w:t>, th</w:t>
+      </w:r>
+      <w:r>
+        <w:t xml:space="preserve">at temperature of that window is </w:t>
+      </w:r>
+      <w:r>
+        <w:t>determined and only at the start of the next window period</w:t>
+      </w:r>
+      <w:r>
+        <w:t>.</w:t>
+      </w:r>
+    </w:p>
+    <w:p>
+      <w:pPr>
+        <w:ind w:firstLine="0"/>
+        <w:rPr>
+          <w:b/>
+          <w:bCs/>
+        </w:rPr>
+      </w:pPr>
+    </w:p>
+    <w:p>
+      <w:pPr>
+        <w:ind w:firstLine="0"/>
+      </w:pPr>
+      <w:r>
+        <w:t xml:space="preserve">After the temperature has been converted, </w:t>
+      </w:r>
+      <w:proofErr w:type="gramStart"/>
+      <w:r>
+        <w:t>it’s</w:t>
+      </w:r>
+      <w:proofErr w:type="gramEnd"/>
+      <w:r>
+        <w:t xml:space="preserve"> value is stored</w:t>
+      </w:r>
+      <w:r>
+        <w:t xml:space="preserve"> (ready to be processed)</w:t>
+      </w:r>
+      <w:r>
+        <w:t>, the pulse count is reset, and the pulses at the next window period begins incrementing with every pulse received</w:t>
+      </w:r>
+      <w:r>
+        <w:t xml:space="preserve"> and</w:t>
+      </w:r>
+      <w:r>
+        <w:t xml:space="preserve"> again</w:t>
+      </w:r>
+      <w:r>
+        <w:t xml:space="preserve"> at</w:t>
+      </w:r>
+      <w:r>
+        <w:t xml:space="preserve"> the start of</w:t>
+      </w:r>
+      <w:r>
+        <w:t xml:space="preserve"> the next window period, the temperature is again </w:t>
+      </w:r>
+      <w:r>
+        <w:t>re-</w:t>
+      </w:r>
+      <w:r>
+        <w:t>calculated</w:t>
+      </w:r>
+      <w:r>
+        <w:t xml:space="preserve"> for previous window period</w:t>
+      </w:r>
+      <w:r>
+        <w:t>.</w:t>
+      </w:r>
+    </w:p>
+    <w:p>
+      <w:pPr>
+        <w:ind w:firstLine="0"/>
+      </w:pPr>
+    </w:p>
+    <w:p>
+      <w:pPr>
+        <w:ind w:firstLine="0"/>
+      </w:pPr>
+      <w:r>
+        <w:t>The temperatures are calculated based off the formula</w:t>
+      </w:r>
+      <w:r>
+        <w:t>, where PC is the number of pulses</w:t>
+      </w:r>
+      <w:r>
+        <w:t>:</w:t>
+      </w:r>
+    </w:p>
+    <w:p>
+      <w:pPr>
+        <w:ind w:firstLine="0"/>
+      </w:pPr>
+    </w:p>
+    <w:p>
+      <w:pPr>
+        <w:ind w:firstLine="0"/>
+        <w:jc w:val="center"/>
+      </w:pPr>
+      <w:r>
+        <w:rPr>
+          <w:noProof/>
+        </w:rPr>
+        <w:drawing>
+          <wp:inline distT="0" distB="0" distL="0" distR="0" wp14:anchorId="7822BA39" wp14:editId="1E13C556">
+            <wp:extent cx="2267266" cy="543001"/>
+            <wp:effectExtent l="0" t="0" r="0" b="9525"/>
+            <wp:docPr id="512900692" name="Picture 1"/>
+            <wp:cNvGraphicFramePr>
+              <a:graphicFrameLocks xmlns:a="http://schemas.openxmlformats.org/drawingml/2006/main" noChangeAspect="1"/>
+            </wp:cNvGraphicFramePr>
+            <a:graphic xmlns:a="http://schemas.openxmlformats.org/drawingml/2006/main">
+              <a:graphicData uri="http://schemas.openxmlformats.org/drawingml/2006/picture">
+                <pic:pic xmlns:pic="http://schemas.openxmlformats.org/drawingml/2006/picture">
+                  <pic:nvPicPr>
+                    <pic:cNvPr id="512900692" name=""/>
+                    <pic:cNvPicPr/>
+                  </pic:nvPicPr>
+                  <pic:blipFill>
+                    <a:blip r:embed="rId15"/>
+                    <a:stretch>
+                      <a:fillRect/>
+                    </a:stretch>
+                  </pic:blipFill>
+                  <pic:spPr>
+                    <a:xfrm>
+                      <a:off x="0" y="0"/>
+                      <a:ext cx="2267266" cy="543001"/>
+                    </a:xfrm>
+                    <a:prstGeom prst="rect">
+                      <a:avLst/>
+                    </a:prstGeom>
+                  </pic:spPr>
+                </pic:pic>
+              </a:graphicData>
+            </a:graphic>
+          </wp:inline>
+        </w:drawing>
+      </w:r>
+    </w:p>
+    <w:p>
+      <w:pPr>
+        <w:ind w:firstLine="0"/>
+        <w:jc w:val="center"/>
+        <w:rPr>
+          <w:b/>
+          <w:bCs/>
+        </w:rPr>
+      </w:pPr>
+      <w:r>
+        <w:rPr>
+          <w:b/>
+          <w:bCs/>
+        </w:rPr>
+        <w:t xml:space="preserve">Figure </w:t>
+      </w:r>
+      <w:r>
+        <w:rPr>
+          <w:b/>
+          <w:bCs/>
+        </w:rPr>
+        <w:t>6</w:t>
+      </w:r>
+      <w:r>
+        <w:rPr>
+          <w:b/>
+          <w:bCs/>
+        </w:rPr>
+        <w:t>: Temperature calculation formula</w:t>
+      </w:r>
+    </w:p>
+    <w:p>
+      <w:pPr>
+        <w:ind w:firstLine="0"/>
+      </w:pPr>
+    </w:p>
+    <w:p>
+      <w:pPr>
+        <w:ind w:firstLine="0"/>
+      </w:pPr>
+      <w:r>
+        <w:t>This process is repeated indefinitely</w:t>
+      </w:r>
+      <w:r>
+        <w:t xml:space="preserve">. Note that </w:t>
+      </w:r>
+      <w:r>
+        <w:t xml:space="preserve">all of this is happening inside the interrupt handler function. </w:t>
+      </w:r>
+      <w:r>
+        <w:t xml:space="preserve"> Where the interrupt is triggers at every</w:t>
+      </w:r>
+      <w:r>
+        <w:t xml:space="preserve"> pulse </w:t>
+      </w:r>
+      <w:proofErr w:type="spellStart"/>
+      <w:r>
+        <w:t>recored</w:t>
+      </w:r>
+      <w:proofErr w:type="spellEnd"/>
+      <w:r>
+        <w:t xml:space="preserve">.  The stored temperature is ready to be used for further processing at </w:t>
+      </w:r>
+      <w:r>
+        <w:t>any time</w:t>
+      </w:r>
+      <w:r>
+        <w:t>.</w:t>
+      </w:r>
+    </w:p>
+    <w:p>
+      <w:pPr>
+        <w:ind w:firstLine="0"/>
+        <w:jc w:val="center"/>
+        <w:rPr>
+          <w:b/>
+          <w:bCs/>
+        </w:rPr>
+      </w:pPr>
+    </w:p>
+    <w:p>
+      <w:pPr>
+        <w:ind w:firstLine="0"/>
+        <w:jc w:val="center"/>
+        <w:rPr>
+          <w:b/>
+          <w:bCs/>
+        </w:rPr>
+      </w:pPr>
+      <w:r>
+        <w:rPr>
+          <w:b/>
+          <w:bCs/>
+          <w:noProof/>
+        </w:rPr>
+        <w:drawing>
+          <wp:inline distT="0" distB="0" distL="0" distR="0" wp14:anchorId="5721BFBB" wp14:editId="5D74850D">
+            <wp:extent cx="3315163" cy="304843"/>
+            <wp:effectExtent l="0" t="0" r="0" b="0"/>
+            <wp:docPr id="1496289871" name="Picture 1"/>
+            <wp:cNvGraphicFramePr>
+              <a:graphicFrameLocks xmlns:a="http://schemas.openxmlformats.org/drawingml/2006/main" noChangeAspect="1"/>
+            </wp:cNvGraphicFramePr>
+            <a:graphic xmlns:a="http://schemas.openxmlformats.org/drawingml/2006/main">
+              <a:graphicData uri="http://schemas.openxmlformats.org/drawingml/2006/picture">
+                <pic:pic xmlns:pic="http://schemas.openxmlformats.org/drawingml/2006/picture">
+                  <pic:nvPicPr>
+                    <pic:cNvPr id="1496289871" name=""/>
+                    <pic:cNvPicPr/>
+                  </pic:nvPicPr>
+                  <pic:blipFill>
+                    <a:blip r:embed="rId16"/>
+                    <a:stretch>
+                      <a:fillRect/>
+                    </a:stretch>
+                  </pic:blipFill>
+                  <pic:spPr>
+                    <a:xfrm>
+                      <a:off x="0" y="0"/>
+                      <a:ext cx="3315163" cy="304843"/>
+                    </a:xfrm>
+                    <a:prstGeom prst="rect">
+                      <a:avLst/>
+                    </a:prstGeom>
+                  </pic:spPr>
+                </pic:pic>
+              </a:graphicData>
+            </a:graphic>
+          </wp:inline>
+        </w:drawing>
+      </w:r>
+    </w:p>
+    <w:p>
+      <w:pPr>
+        <w:ind w:firstLine="0"/>
+        <w:jc w:val="center"/>
+        <w:rPr>
+          <w:b/>
+          <w:bCs/>
+        </w:rPr>
+      </w:pPr>
+      <w:r>
+        <w:rPr>
+          <w:b/>
+          <w:bCs/>
+        </w:rPr>
+        <w:t xml:space="preserve">Figure </w:t>
+      </w:r>
+      <w:r>
+        <w:rPr>
+          <w:b/>
+          <w:bCs/>
+        </w:rPr>
+        <w:t>7</w:t>
+      </w:r>
+      <w:r>
+        <w:rPr>
+          <w:b/>
+          <w:bCs/>
+        </w:rPr>
+        <w:t>: Input capture interrupt callback function</w:t>
+      </w:r>
+    </w:p>
+    <w:p>
+      <w:pPr>
+        <w:ind w:firstLine="0"/>
+        <w:jc w:val="left"/>
+      </w:pPr>
+    </w:p>
+    <w:p>
+      <w:pPr>
+        <w:ind w:firstLine="0"/>
+        <w:rPr>
+          <w:b/>
+          <w:bCs/>
+        </w:rPr>
+      </w:pPr>
+    </w:p>
+    <w:p>
+      <w:pPr>
+        <w:ind w:firstLine="0"/>
+        <w:rPr>
+          <w:b/>
+          <w:bCs/>
+        </w:rPr>
+      </w:pPr>
+    </w:p>
+    <w:p>
+      <w:pPr>
+        <w:ind w:firstLine="0"/>
+        <w:rPr>
+          <w:b/>
+          <w:bCs/>
+        </w:rPr>
+      </w:pPr>
+    </w:p>
+    <w:p>
+      <w:pPr>
+        <w:ind w:firstLine="0"/>
+        <w:rPr>
+          <w:b/>
+          <w:bCs/>
+        </w:rPr>
+      </w:pPr>
+    </w:p>
+    <w:p>
+      <w:pPr>
+        <w:ind w:firstLine="0"/>
+        <w:rPr>
+          <w:b/>
+          <w:bCs/>
+        </w:rPr>
+      </w:pPr>
+    </w:p>
+    <w:p>
+      <w:pPr>
+        <w:ind w:firstLine="0"/>
+        <w:rPr>
+          <w:b/>
+          <w:bCs/>
+        </w:rPr>
+      </w:pPr>
+    </w:p>
+    <w:p>
+      <w:pPr>
+        <w:ind w:firstLine="0"/>
+        <w:rPr>
+          <w:b/>
+          <w:bCs/>
+        </w:rPr>
+      </w:pPr>
+    </w:p>
+    <w:p>
+      <w:pPr>
+        <w:ind w:firstLine="0"/>
+        <w:rPr>
+          <w:b/>
+          <w:bCs/>
+        </w:rPr>
+      </w:pPr>
+    </w:p>
+    <w:p>
+      <w:pPr>
+        <w:ind w:firstLine="0"/>
+        <w:rPr>
+          <w:b/>
+          <w:bCs/>
+        </w:rPr>
+      </w:pPr>
+    </w:p>
+    <w:p>
+      <w:pPr>
+        <w:ind w:firstLine="0"/>
+        <w:rPr>
+          <w:b/>
+          <w:bCs/>
+        </w:rPr>
+      </w:pPr>
+    </w:p>
+    <w:p>
+      <w:pPr>
+        <w:ind w:firstLine="0"/>
+        <w:rPr>
+          <w:b/>
+          <w:bCs/>
+        </w:rPr>
+      </w:pPr>
+    </w:p>
+    <w:p>
+      <w:pPr>
+        <w:ind w:firstLine="0"/>
+        <w:rPr>
+          <w:b/>
+          <w:bCs/>
+        </w:rPr>
+      </w:pPr>
+    </w:p>
+    <w:p>
+      <w:pPr>
+        <w:ind w:firstLine="0"/>
+        <w:rPr>
+          <w:b/>
+          <w:bCs/>
+          <w:sz w:val="28"/>
+          <w:szCs w:val="28"/>
+        </w:rPr>
+      </w:pPr>
+      <w:r>
+        <w:rPr>
+          <w:b/>
+          <w:bCs/>
+          <w:sz w:val="28"/>
+          <w:szCs w:val="28"/>
+        </w:rPr>
+        <w:lastRenderedPageBreak/>
         <w:t>Task 3: Testing of system to verify performance/functionality</w:t>
       </w:r>
     </w:p>
     <w:p>
       <w:pPr>
+        <w:ind w:firstLine="0"/>
+      </w:pPr>
+    </w:p>
+    <w:p>
+      <w:pPr>
+        <w:ind w:firstLine="0"/>
+        <w:rPr>
+          <w:b/>
+          <w:bCs/>
+          <w:sz w:val="24"/>
+          <w:szCs w:val="26"/>
+        </w:rPr>
+      </w:pPr>
+      <w:r>
+        <w:rPr>
+          <w:b/>
+          <w:bCs/>
+          <w:sz w:val="24"/>
+          <w:szCs w:val="26"/>
+        </w:rPr>
+        <w:t xml:space="preserve">LMT01 </w:t>
+      </w:r>
+    </w:p>
+    <w:p>
+      <w:pPr>
+        <w:ind w:firstLine="0"/>
+        <w:rPr>
+          <w:b/>
+          <w:bCs/>
+        </w:rPr>
+      </w:pPr>
+    </w:p>
+    <w:p>
+      <w:pPr>
+        <w:ind w:firstLine="0"/>
+        <w:rPr>
+          <w:b/>
+          <w:bCs/>
+        </w:rPr>
+      </w:pPr>
+    </w:p>
+    <w:p>
+      <w:pPr>
+        <w:ind w:firstLine="0"/>
+      </w:pPr>
+    </w:p>
+    <w:p>
+      <w:pPr>
+        <w:ind w:firstLine="0"/>
+        <w:jc w:val="center"/>
+        <w:rPr>
+          <w:b/>
+          <w:bCs/>
+        </w:rPr>
+      </w:pPr>
+      <w:r>
+        <w:rPr>
+          <w:b/>
+          <w:bCs/>
+        </w:rPr>
+        <w:t xml:space="preserve">Figure </w:t>
+      </w:r>
+      <w:r>
+        <w:rPr>
+          <w:b/>
+          <w:bCs/>
+        </w:rPr>
+        <w:t>8</w:t>
+      </w:r>
+      <w:r>
+        <w:rPr>
+          <w:b/>
+          <w:bCs/>
+        </w:rPr>
+        <w:t>: LMT01 pulse outputs</w:t>
+      </w:r>
+    </w:p>
+    <w:p>
+      <w:pPr>
+        <w:ind w:firstLine="0"/>
+      </w:pPr>
+      <w:r>
+        <w:t>The above image are the pulse outputs for the LMT01 sensor, where the pulse window period is roughly 104ms as shown by the oscilloscope. It is also worth noting that indeed the pulse period is roughly 88khz.</w:t>
+      </w:r>
+    </w:p>
+    <w:p>
+      <w:pPr>
+        <w:ind w:firstLine="0"/>
+      </w:pPr>
+    </w:p>
+    <w:p>
+      <w:pPr>
+        <w:ind w:firstLine="0"/>
+      </w:pPr>
+    </w:p>
+    <w:p>
+      <w:pPr>
+        <w:ind w:firstLine="0"/>
+        <w:jc w:val="center"/>
+        <w:rPr>
+          <w:b/>
+          <w:bCs/>
+        </w:rPr>
+      </w:pPr>
+      <w:r>
+        <w:rPr>
+          <w:b/>
+          <w:bCs/>
+        </w:rPr>
+        <w:t xml:space="preserve">Figure </w:t>
+      </w:r>
+      <w:r>
+        <w:rPr>
+          <w:b/>
+          <w:bCs/>
+        </w:rPr>
+        <w:t>9</w:t>
+      </w:r>
+      <w:r>
+        <w:rPr>
+          <w:b/>
+          <w:bCs/>
+        </w:rPr>
+        <w:t>: low voltage</w:t>
+      </w:r>
+      <w:r>
+        <w:rPr>
+          <w:b/>
+          <w:bCs/>
+        </w:rPr>
+        <w:t xml:space="preserve">                                                           </w:t>
+      </w:r>
+      <w:r>
+        <w:rPr>
+          <w:b/>
+          <w:bCs/>
+        </w:rPr>
+        <w:t>Figure 10: high voltage</w:t>
+      </w:r>
+    </w:p>
+    <w:p>
+      <w:pPr>
+        <w:ind w:firstLine="0"/>
+        <w:jc w:val="center"/>
+        <w:rPr>
+          <w:b/>
+          <w:bCs/>
+        </w:rPr>
+      </w:pPr>
+    </w:p>
+    <w:p>
+      <w:pPr>
+        <w:ind w:firstLine="0"/>
+        <w:jc w:val="left"/>
+      </w:pPr>
+      <w:r>
+        <w:t xml:space="preserve">The measured high voltage and low voltage was measured with an oscilloscope, showing that the voltages were at the appropriate voltage levels to be detected by the STM32 pin. Where the high voltage was </w:t>
+      </w:r>
+      <w:r>
+        <w:rPr>
+          <w:b/>
+          <w:bCs/>
+        </w:rPr>
+        <w:t xml:space="preserve">2.75v </w:t>
+      </w:r>
+      <w:r>
+        <w:t xml:space="preserve">and low voltage </w:t>
+      </w:r>
+      <w:r>
+        <w:rPr>
+          <w:b/>
+          <w:bCs/>
+        </w:rPr>
+        <w:t>0.75V</w:t>
+      </w:r>
+      <w:r>
+        <w:t>.</w:t>
+      </w:r>
+    </w:p>
+    <w:p>
+      <w:pPr>
+        <w:ind w:firstLine="0"/>
+        <w:rPr>
+          <w:b/>
+          <w:bCs/>
+        </w:rPr>
+      </w:pPr>
+    </w:p>
+    <w:p>
+      <w:pPr>
+        <w:ind w:firstLine="0"/>
+        <w:rPr>
+          <w:b/>
+          <w:bCs/>
+          <w:sz w:val="24"/>
+          <w:szCs w:val="26"/>
+        </w:rPr>
+      </w:pPr>
+      <w:r>
+        <w:rPr>
+          <w:b/>
+          <w:bCs/>
+          <w:sz w:val="24"/>
+          <w:szCs w:val="26"/>
+        </w:rPr>
+        <w:t xml:space="preserve">Top push button </w:t>
+      </w:r>
+      <w:r>
+        <w:rPr>
+          <w:b/>
+          <w:bCs/>
+          <w:sz w:val="24"/>
+          <w:szCs w:val="26"/>
+        </w:rPr>
+        <w:t>-</w:t>
+      </w:r>
+      <w:r>
+        <w:rPr>
+          <w:b/>
+          <w:bCs/>
+          <w:sz w:val="24"/>
+          <w:szCs w:val="26"/>
+        </w:rPr>
+        <w:t xml:space="preserve"> active low </w:t>
+      </w:r>
+    </w:p>
+    <w:p>
+      <w:pPr>
+        <w:ind w:firstLine="0"/>
+        <w:rPr>
+          <w:b/>
+          <w:bCs/>
+        </w:rPr>
+      </w:pPr>
+    </w:p>
+    <w:p>
+      <w:pPr>
+        <w:ind w:firstLine="0"/>
+        <w:rPr>
+          <w:b/>
+          <w:bCs/>
+        </w:rPr>
+      </w:pPr>
+    </w:p>
+    <w:p>
+      <w:pPr>
+        <w:ind w:firstLine="0"/>
+        <w:rPr>
+          <w:b/>
+          <w:bCs/>
+        </w:rPr>
+      </w:pPr>
+    </w:p>
+    <w:p>
+      <w:pPr>
+        <w:ind w:firstLine="0"/>
+        <w:rPr>
+          <w:b/>
+          <w:bCs/>
+        </w:rPr>
+      </w:pPr>
+    </w:p>
+    <w:p>
+      <w:pPr>
+        <w:ind w:firstLine="0"/>
+        <w:jc w:val="center"/>
+        <w:rPr>
+          <w:b/>
+          <w:bCs/>
+        </w:rPr>
+      </w:pPr>
+      <w:r>
+        <w:rPr>
+          <w:b/>
+          <w:bCs/>
+        </w:rPr>
+        <w:t xml:space="preserve">Figure </w:t>
+      </w:r>
+      <w:r>
+        <w:rPr>
+          <w:b/>
+          <w:bCs/>
+        </w:rPr>
+        <w:t>11</w:t>
+      </w:r>
+      <w:r>
+        <w:rPr>
+          <w:b/>
+          <w:bCs/>
+        </w:rPr>
+        <w:t xml:space="preserve">: </w:t>
+      </w:r>
+      <w:r>
+        <w:rPr>
+          <w:b/>
+          <w:bCs/>
+        </w:rPr>
+        <w:t>Button Not pressed</w:t>
+      </w:r>
+      <w:r>
+        <w:rPr>
+          <w:b/>
+          <w:bCs/>
+        </w:rPr>
+        <w:t xml:space="preserve"> </w:t>
+      </w:r>
+      <w:r>
+        <w:rPr>
+          <w:b/>
+          <w:bCs/>
+        </w:rPr>
+        <w:t xml:space="preserve">                                                   </w:t>
+      </w:r>
+      <w:r>
+        <w:rPr>
+          <w:b/>
+          <w:bCs/>
+        </w:rPr>
+        <w:t xml:space="preserve">Figure </w:t>
+      </w:r>
+      <w:r>
+        <w:rPr>
+          <w:b/>
+          <w:bCs/>
+        </w:rPr>
+        <w:t>12</w:t>
+      </w:r>
+      <w:r>
+        <w:rPr>
+          <w:b/>
+          <w:bCs/>
+        </w:rPr>
+        <w:t xml:space="preserve">: </w:t>
+      </w:r>
+      <w:r>
+        <w:rPr>
+          <w:b/>
+          <w:bCs/>
+        </w:rPr>
+        <w:t>Button Pressed</w:t>
+      </w:r>
+    </w:p>
+    <w:p>
+      <w:pPr>
+        <w:ind w:firstLine="0"/>
+        <w:jc w:val="center"/>
+        <w:rPr>
+          <w:b/>
+          <w:bCs/>
+        </w:rPr>
+      </w:pPr>
+    </w:p>
+    <w:p>
+      <w:pPr>
+        <w:ind w:firstLine="0"/>
+      </w:pPr>
+      <w:r>
+        <w:t xml:space="preserve">Measuring using a multimeter/and oscilloscope, Figure 11 shows us that when the top button is not pressed the pin is at a high signal. This confirms the presence of an internal pull-up resistor pulling the signal high. When the button is pressed, Figure 12 shows us the state of the signal, dropping low. From this we can confirm the active low circuit connection. </w:t>
+      </w:r>
+    </w:p>
+    <w:p>
+      <w:pPr>
+        <w:ind w:firstLine="0"/>
+        <w:rPr>
+          <w:b/>
+          <w:bCs/>
+        </w:rPr>
+      </w:pPr>
+    </w:p>
+    <w:p>
+      <w:pPr>
+        <w:ind w:firstLine="0"/>
+        <w:rPr>
+          <w:b/>
+          <w:bCs/>
+          <w:sz w:val="24"/>
+          <w:szCs w:val="26"/>
+        </w:rPr>
+      </w:pPr>
+      <w:r>
+        <w:rPr>
+          <w:b/>
+          <w:bCs/>
+          <w:sz w:val="24"/>
+          <w:szCs w:val="26"/>
+        </w:rPr>
+        <w:t>LED circuit</w:t>
+      </w:r>
+    </w:p>
+    <w:p>
+      <w:pPr>
+        <w:ind w:firstLine="0"/>
+        <w:rPr>
+          <w:b/>
+          <w:bCs/>
+          <w:sz w:val="24"/>
+          <w:szCs w:val="26"/>
+        </w:rPr>
+      </w:pPr>
+    </w:p>
+    <w:p>
+      <w:pPr>
+        <w:ind w:firstLine="0"/>
+        <w:rPr>
+          <w:b/>
+          <w:bCs/>
+          <w:sz w:val="24"/>
+          <w:szCs w:val="26"/>
+        </w:rPr>
+      </w:pPr>
+    </w:p>
+    <w:p>
+      <w:pPr>
+        <w:ind w:firstLine="0"/>
+        <w:jc w:val="center"/>
+        <w:rPr>
+          <w:b/>
+          <w:bCs/>
+          <w:sz w:val="24"/>
+          <w:szCs w:val="26"/>
+        </w:rPr>
+      </w:pPr>
+      <w:r>
+        <w:rPr>
+          <w:b/>
+          <w:bCs/>
+          <w:sz w:val="24"/>
+          <w:szCs w:val="26"/>
+        </w:rPr>
+        <w:t>Figure 12: LED D2, D3, D4, D5 on</w:t>
+      </w:r>
+    </w:p>
+    <w:p>
+      <w:pPr>
+        <w:ind w:firstLine="0"/>
+        <w:jc w:val="center"/>
+        <w:rPr>
+          <w:b/>
+          <w:bCs/>
+          <w:sz w:val="24"/>
+          <w:szCs w:val="26"/>
+        </w:rPr>
+      </w:pPr>
+    </w:p>
+    <w:p>
+      <w:pPr>
+        <w:ind w:firstLine="0"/>
+        <w:rPr>
+          <w:sz w:val="24"/>
+          <w:szCs w:val="26"/>
+        </w:rPr>
+      </w:pPr>
+      <w:r>
+        <w:rPr>
+          <w:sz w:val="24"/>
+          <w:szCs w:val="26"/>
+        </w:rPr>
+        <w:t xml:space="preserve">The </w:t>
+      </w:r>
+      <w:r>
+        <w:rPr>
+          <w:sz w:val="24"/>
+          <w:szCs w:val="26"/>
+        </w:rPr>
+        <w:t>above image shows the state of LEDs D2 and D3, functioning as intended.</w:t>
+      </w:r>
+    </w:p>
+    <w:p>
+      <w:pPr>
+        <w:ind w:firstLine="0"/>
+        <w:rPr>
+          <w:sz w:val="24"/>
+          <w:szCs w:val="26"/>
+        </w:rPr>
+      </w:pPr>
+    </w:p>
+    <w:p>
+      <w:pPr>
+        <w:ind w:firstLine="0"/>
+        <w:rPr>
+          <w:b/>
+          <w:bCs/>
+          <w:sz w:val="24"/>
+          <w:szCs w:val="26"/>
+        </w:rPr>
+      </w:pPr>
+      <w:r>
+        <w:rPr>
+          <w:b/>
+          <w:bCs/>
+          <w:sz w:val="24"/>
+          <w:szCs w:val="26"/>
+        </w:rPr>
+        <w:t>LMT01 Functionality: reaction to changing temperature</w:t>
+      </w:r>
+    </w:p>
+    <w:p>
+      <w:pPr>
+        <w:ind w:firstLine="0"/>
+        <w:rPr>
+          <w:b/>
+          <w:bCs/>
+          <w:sz w:val="24"/>
+          <w:szCs w:val="26"/>
+        </w:rPr>
+      </w:pPr>
+    </w:p>
+    <w:p>
+      <w:pPr>
+        <w:ind w:firstLine="0"/>
+        <w:rPr>
+          <w:b/>
+          <w:bCs/>
+          <w:sz w:val="24"/>
+          <w:szCs w:val="26"/>
+        </w:rPr>
+      </w:pPr>
+    </w:p>
+    <w:p>
+      <w:pPr>
+        <w:ind w:firstLine="0"/>
+        <w:rPr>
+          <w:b/>
+          <w:bCs/>
+          <w:sz w:val="24"/>
+          <w:szCs w:val="26"/>
+        </w:rPr>
+      </w:pPr>
+    </w:p>
+    <w:p>
+      <w:pPr>
+        <w:ind w:firstLine="0"/>
+      </w:pPr>
+    </w:p>
+    <w:p>
+      <w:pPr>
+        <w:ind w:firstLine="0"/>
+        <w:jc w:val="center"/>
+        <w:rPr>
+          <w:b/>
+          <w:bCs/>
+        </w:rPr>
+      </w:pPr>
+      <w:r>
+        <w:rPr>
+          <w:b/>
+          <w:bCs/>
+        </w:rPr>
+        <w:t xml:space="preserve">Figure </w:t>
+      </w:r>
+      <w:r>
+        <w:rPr>
+          <w:b/>
+          <w:bCs/>
+        </w:rPr>
+        <w:t>13:</w:t>
+      </w:r>
+      <w:r>
+        <w:rPr>
+          <w:b/>
+          <w:bCs/>
+        </w:rPr>
+        <w:t xml:space="preserve"> LMT01 senso</w:t>
+      </w:r>
+      <w:r>
+        <w:rPr>
+          <w:b/>
+          <w:bCs/>
+        </w:rPr>
+        <w:t xml:space="preserve">r: Not touched                             </w:t>
+      </w:r>
+      <w:r>
+        <w:rPr>
+          <w:b/>
+          <w:bCs/>
+        </w:rPr>
+        <w:t xml:space="preserve">Figure </w:t>
+      </w:r>
+      <w:r>
+        <w:rPr>
+          <w:b/>
+          <w:bCs/>
+        </w:rPr>
+        <w:t>14</w:t>
+      </w:r>
+      <w:r>
+        <w:rPr>
+          <w:b/>
+          <w:bCs/>
+        </w:rPr>
+        <w:t>: LMT01 sensor</w:t>
+      </w:r>
+      <w:r>
+        <w:rPr>
+          <w:b/>
+          <w:bCs/>
+        </w:rPr>
+        <w:t xml:space="preserve">: </w:t>
+      </w:r>
+      <w:r>
+        <w:rPr>
+          <w:b/>
+          <w:bCs/>
+        </w:rPr>
+        <w:t xml:space="preserve"> </w:t>
+      </w:r>
+      <w:r>
+        <w:rPr>
+          <w:b/>
+          <w:bCs/>
+        </w:rPr>
+        <w:t>Touched</w:t>
+      </w:r>
+    </w:p>
+    <w:p>
+      <w:pPr>
+        <w:ind w:firstLine="0"/>
+        <w:jc w:val="center"/>
+        <w:rPr>
+          <w:b/>
+          <w:bCs/>
+        </w:rPr>
+      </w:pPr>
+    </w:p>
+    <w:p>
+      <w:pPr>
+        <w:ind w:firstLine="0"/>
+        <w:jc w:val="left"/>
+      </w:pPr>
+      <w:r>
+        <w:t>From the termite output, we observe the temperature measured by the LMT01 when it is not touched (Figure 13) and when it is touched (Figure 14). From this we observe that the sensor temperature changes appropriately when changed and meets the necessary requirements.</w:t>
+      </w:r>
+    </w:p>
+    <w:p>
+      <w:pPr>
+        <w:ind w:firstLine="0"/>
+        <w:rPr>
+          <w:b/>
+          <w:bCs/>
+        </w:rPr>
+      </w:pPr>
+    </w:p>
+    <w:p>
+      <w:pPr>
+        <w:ind w:firstLine="0"/>
+        <w:rPr>
+          <w:b/>
+          <w:bCs/>
+        </w:rPr>
+      </w:pPr>
+    </w:p>
+    <w:p>
+      <w:pPr>
+        <w:ind w:firstLine="0"/>
+        <w:rPr>
+          <w:b/>
+          <w:bCs/>
+        </w:rPr>
+      </w:pPr>
+    </w:p>
+    <w:p>
+      <w:pPr>
+        <w:ind w:firstLine="0"/>
+        <w:rPr>
+          <w:b/>
+          <w:bCs/>
+        </w:rPr>
+      </w:pPr>
+    </w:p>
+    <w:p>
+      <w:pPr>
+        <w:ind w:firstLine="0"/>
+        <w:rPr>
+          <w:b/>
+          <w:bCs/>
+        </w:rPr>
+      </w:pPr>
+    </w:p>
+    <w:p>
+      <w:pPr>
+        <w:ind w:firstLine="0"/>
+        <w:rPr>
+          <w:b/>
+          <w:bCs/>
+          <w:sz w:val="24"/>
+          <w:szCs w:val="26"/>
+        </w:rPr>
+      </w:pPr>
+      <w:r>
+        <w:rPr>
+          <w:b/>
+          <w:bCs/>
+          <w:sz w:val="24"/>
+          <w:szCs w:val="26"/>
+        </w:rPr>
+        <w:lastRenderedPageBreak/>
+        <w:t>REFERENCES</w:t>
+      </w:r>
+    </w:p>
+    <w:p>
+      <w:pPr>
+        <w:ind w:firstLine="0"/>
+        <w:rPr>
+          <w:b/>
+          <w:bCs/>
+        </w:rPr>
+      </w:pPr>
+    </w:p>
+    <w:p>
+      <w:pPr>
+        <w:ind w:firstLine="0"/>
+      </w:pPr>
+      <w:r>
+        <w:t>[1] STMicroelectronics, "RM0383, Reference manual: STM32F411xC/E advanced Arm®-based 32-bit MCU," [Online]. Available: [</w:t>
+      </w:r>
+      <w:r>
+        <w:t>https://www.st.com</w:t>
+      </w:r>
+      <w:r>
+        <w:t>].</w:t>
+      </w:r>
+    </w:p>
+    <w:p>
+      <w:pPr>
+        <w:ind w:firstLine="0"/>
+      </w:pPr>
+    </w:p>
+    <w:p>
+      <w:pPr>
+        <w:ind w:firstLine="0"/>
+      </w:pPr>
+      <w:r>
+        <w:t>[</w:t>
+      </w:r>
+      <w:r>
+        <w:t>2</w:t>
+      </w:r>
+      <w:r>
+        <w:t>] STMicroelectronics, "STM32F411xC STM32F411xE Arm® Cortex®-M4 32b MCU+FPU, 125 DMIPS, 512KB Flash, 128KB RAM, USB OTG FS, 11 TIMs, 1 ADC, 13 comm. interfaces," [Online]. Available:</w:t>
+      </w:r>
+      <w:r>
+        <w:t xml:space="preserve"> </w:t>
+      </w:r>
+      <w:r>
+        <w:t>[</w:t>
+      </w:r>
+      <w:r>
+        <w:t>https://www.st.com]</w:t>
+      </w:r>
+    </w:p>
+    <w:p>
+      <w:pPr>
+        <w:ind w:firstLine="0"/>
+        <w:rPr>
+          <w:b/>
+          <w:bCs/>
+        </w:rPr>
+      </w:pPr>
+    </w:p>
+    <w:p>
+      <w:pPr>
+        <w:ind w:firstLine="0"/>
+        <w:rPr>
+          <w:b/>
+          <w:bCs/>
+        </w:rPr>
+      </w:pPr>
+    </w:p>
+    <w:p>
+      <w:pPr>
+        <w:ind w:firstLine="0"/>
         <w:rPr>
           <w:b/>
           <w:bCs/>
@@ -3672,7 +5905,7 @@
   <w:style w:type="paragraph" w:default="1" w:styleId="Normal">
     <w:name w:val="Normal"/>
     <w:qFormat/>
-    <w:rsid w:val="00A1213C"/>
+    <w:rsid w:val="001E704A"/>
     <w:pPr>
       <w:autoSpaceDE w:val="0"/>
       <w:autoSpaceDN w:val="0"/>
@@ -3973,6 +6206,34 @@
       <w:color w:val="666666"/>
     </w:rPr>
   </w:style>
+  <w:style w:type="paragraph" w:styleId="Header">
+    <w:name w:val="header"/>
+    <w:basedOn w:val="Normal"/>
+    <w:link w:val="HeaderChar"/>
+    <w:uiPriority w:val="99"/>
+    <w:unhideWhenUsed/>
+    <w:rsid w:val="00E8638B"/>
+    <w:pPr>
+      <w:tabs>
+        <w:tab w:val="center" w:pos="4513"/>
+        <w:tab w:val="right" w:pos="9026"/>
+      </w:tabs>
+    </w:pPr>
+  </w:style>
+  <w:style w:type="character" w:customStyle="1" w:styleId="HeaderChar">
+    <w:name w:val="Header Char"/>
+    <w:basedOn w:val="DefaultParagraphFont"/>
+    <w:link w:val="Header"/>
+    <w:uiPriority w:val="99"/>
+    <w:rsid w:val="00E8638B"/>
+    <w:rPr>
+      <w:rFonts w:ascii="Cambria" w:eastAsiaTheme="minorEastAsia" w:hAnsi="Cambria" w:cs="cmr12"/>
+      <w:kern w:val="0"/>
+      <w:szCs w:val="24"/>
+      <w:lang w:val="en-US" w:eastAsia="zh-TW"/>
+      <w14:ligatures w14:val="none"/>
+    </w:rPr>
+  </w:style>
 </w:styles>
 </file>
 
@@ -4269,4 +6530,35 @@
     </a:ext>
   </a:extLst>
 </a:theme>
+</file>
+
+<file path=customXml/item1.xml><?xml version="1.0" encoding="utf-8"?>
+<b:Sources xmlns:b="http://schemas.openxmlformats.org/officeDocument/2006/bibliography" xmlns="http://schemas.openxmlformats.org/officeDocument/2006/bibliography" SelectedStyle="\APASixthEditionOfficeOnline.xsl" StyleName="APA" Version="6">
+  <b:Source>
+    <b:Tag>STM24</b:Tag>
+    <b:SourceType>Book</b:SourceType>
+    <b:Guid>{270A8325-3DCB-48C3-94F5-1CF50E1F3EA4}</b:Guid>
+    <b:Author>
+      <b:Author>
+        <b:NameList>
+          <b:Person>
+            <b:Last>STMicroelectronics</b:Last>
+          </b:Person>
+        </b:NameList>
+      </b:Author>
+    </b:Author>
+    <b:Title>STM32F411xC STM32F411xE</b:Title>
+    <b:Year>2024</b:Year>
+    <b:City>Plan-les-Ouates, Geneva, Switzerland</b:City>
+    <b:RefOrder>1</b:RefOrder>
+  </b:Source>
+</b:Sources>
+</file>
+
+<file path=customXml/itemProps1.xml><?xml version="1.0" encoding="utf-8"?>
+<ds:datastoreItem xmlns:ds="http://schemas.openxmlformats.org/officeDocument/2006/customXml" ds:itemID="{7281694F-6373-4F24-9183-1865817B62AE}">
+  <ds:schemaRefs>
+    <ds:schemaRef ds:uri="http://schemas.openxmlformats.org/officeDocument/2006/bibliography"/>
+  </ds:schemaRefs>
+</ds:datastoreItem>
 </file>
</xml_diff>